<commit_message>
Codigo final 100% operativo de la practica
</commit_message>
<xml_diff>
--- a/Entrega-Luis-Vidal-Rico.docx
+++ b/Entrega-Luis-Vidal-Rico.docx
@@ -201,7 +201,23 @@
           <w:sz w:val="24"/>
           <w:szCs w:val="24"/>
         </w:rPr>
-        <w:t>Esta práctica ha sido realizada utilizando la pila MEAN para su desarrollo. Esto es, se ha utilizado MongoDB como base de datos, Express como servidor y Node.js para la ejecución de código JavaScript. Quedaría el uso de Angular para la parte del front-end, pero no ha sido realizado en esta práctica.</w:t>
+        <w:t xml:space="preserve">Esta práctica ha sido realizada utilizando la pila MEAN para su desarrollo. Esto es, se ha utilizado MongoDB como base de datos, Express como servidor y Node.js para la ejecución de código JavaScript. Quedaría el uso de Angular para la parte del </w:t>
+      </w:r>
+      <w:proofErr w:type="spellStart"/>
+      <w:r>
+        <w:rPr>
+          <w:sz w:val="24"/>
+          <w:szCs w:val="24"/>
+        </w:rPr>
+        <w:t>front-end</w:t>
+      </w:r>
+      <w:proofErr w:type="spellEnd"/>
+      <w:r>
+        <w:rPr>
+          <w:sz w:val="24"/>
+          <w:szCs w:val="24"/>
+        </w:rPr>
+        <w:t>, pero no ha sido realizado en esta práctica.</w:t>
       </w:r>
     </w:p>
     <w:p>
@@ -228,123 +244,6 @@
             <wp:effectExtent l="0" t="0" r="0" b="0"/>
             <wp:wrapSquare wrapText="bothSides"/>
             <wp:docPr id="1" name="Imagen 1"/>
-            <wp:cNvGraphicFramePr>
-              <a:graphicFrameLocks xmlns:a="http://schemas.openxmlformats.org/drawingml/2006/main" noChangeAspect="1"/>
-            </wp:cNvGraphicFramePr>
-            <a:graphic xmlns:a="http://schemas.openxmlformats.org/drawingml/2006/main">
-              <a:graphicData uri="http://schemas.openxmlformats.org/drawingml/2006/picture">
-                <pic:pic xmlns:pic="http://schemas.openxmlformats.org/drawingml/2006/picture">
-                  <pic:nvPicPr>
-                    <pic:cNvPr id="1" name=""/>
-                    <pic:cNvPicPr/>
-                  </pic:nvPicPr>
-                  <pic:blipFill>
-                    <a:blip r:embed="rId5">
-                      <a:extLst>
-                        <a:ext uri="{28A0092B-C50C-407E-A947-70E740481C1C}">
-                          <a14:useLocalDpi xmlns:a14="http://schemas.microsoft.com/office/drawing/2010/main" val="0"/>
-                        </a:ext>
-                      </a:extLst>
-                    </a:blip>
-                    <a:stretch>
-                      <a:fillRect/>
-                    </a:stretch>
-                  </pic:blipFill>
-                  <pic:spPr>
-                    <a:xfrm>
-                      <a:off x="0" y="0"/>
-                      <a:ext cx="2000250" cy="361950"/>
-                    </a:xfrm>
-                    <a:prstGeom prst="rect">
-                      <a:avLst/>
-                    </a:prstGeom>
-                  </pic:spPr>
-                </pic:pic>
-              </a:graphicData>
-            </a:graphic>
-          </wp:anchor>
-        </w:drawing>
-      </w:r>
-      <w:r>
-        <w:rPr>
-          <w:sz w:val="24"/>
-          <w:szCs w:val="24"/>
-        </w:rPr>
-        <w:tab/>
-        <w:t xml:space="preserve">Para poner en marcha esta práctica, primero se ha procedido con la instalación de los paquetes necesarios. </w:t>
-      </w:r>
-      <w:r>
-        <w:rPr>
-          <w:sz w:val="24"/>
-          <w:szCs w:val="24"/>
-        </w:rPr>
-        <w:t xml:space="preserve">Esta se desarrolló en </w:t>
-      </w:r>
-      <w:r>
-        <w:rPr>
-          <w:b/>
-          <w:bCs/>
-          <w:sz w:val="24"/>
-          <w:szCs w:val="24"/>
-        </w:rPr>
-        <w:t>Ubuntu 20.10</w:t>
-      </w:r>
-      <w:r>
-        <w:rPr>
-          <w:sz w:val="24"/>
-          <w:szCs w:val="24"/>
-        </w:rPr>
-        <w:t>, utilizando el gestor de paquetería de este SO, apt-get, por lo que los comandos a utilizar en la instalación fueron los siguientes:</w:t>
-      </w:r>
-    </w:p>
-    <w:p>
-      <w:pPr>
-        <w:rPr>
-          <w:sz w:val="24"/>
-          <w:szCs w:val="24"/>
-        </w:rPr>
-      </w:pPr>
-    </w:p>
-    <w:p>
-      <w:pPr>
-        <w:rPr>
-          <w:sz w:val="24"/>
-          <w:szCs w:val="24"/>
-        </w:rPr>
-      </w:pPr>
-      <w:r>
-        <w:rPr>
-          <w:sz w:val="24"/>
-          <w:szCs w:val="24"/>
-        </w:rPr>
-        <w:tab/>
-        <w:t>Una vez tenemos los paquetes necesarios instalados, procedemos a la instalación del gestor de paquetes para node:</w:t>
-      </w:r>
-    </w:p>
-    <w:p>
-      <w:pPr>
-        <w:rPr>
-          <w:sz w:val="24"/>
-          <w:szCs w:val="24"/>
-        </w:rPr>
-      </w:pPr>
-      <w:r>
-        <w:rPr>
-          <w:noProof/>
-        </w:rPr>
-        <w:drawing>
-          <wp:anchor distT="0" distB="0" distL="114300" distR="114300" simplePos="0" relativeHeight="251659264" behindDoc="0" locked="0" layoutInCell="1" allowOverlap="1" wp14:anchorId="68A5377A" wp14:editId="467F9CB3">
-            <wp:simplePos x="0" y="0"/>
-            <wp:positionH relativeFrom="margin">
-              <wp:align>center</wp:align>
-            </wp:positionH>
-            <wp:positionV relativeFrom="paragraph">
-              <wp:posOffset>-3810</wp:posOffset>
-            </wp:positionV>
-            <wp:extent cx="971550" cy="200025"/>
-            <wp:effectExtent l="0" t="0" r="0" b="9525"/>
-            <wp:wrapSquare wrapText="bothSides"/>
-            <wp:docPr id="2" name="Imagen 2"/>
             <wp:cNvGraphicFramePr>
               <a:graphicFrameLocks xmlns:a="http://schemas.openxmlformats.org/drawingml/2006/main" noChangeAspect="1"/>
             </wp:cNvGraphicFramePr>
@@ -370,7 +269,7 @@
                   <pic:spPr>
                     <a:xfrm>
                       <a:off x="0" y="0"/>
-                      <a:ext cx="971550" cy="200025"/>
+                      <a:ext cx="2000250" cy="361950"/>
                     </a:xfrm>
                     <a:prstGeom prst="rect">
                       <a:avLst/>
@@ -382,34 +281,64 @@
           </wp:anchor>
         </w:drawing>
       </w:r>
-    </w:p>
-    <w:p>
-      <w:pPr>
-        <w:rPr>
-          <w:sz w:val="24"/>
-          <w:szCs w:val="24"/>
-        </w:rPr>
-      </w:pPr>
       <w:r>
         <w:rPr>
           <w:sz w:val="24"/>
           <w:szCs w:val="24"/>
         </w:rPr>
         <w:tab/>
-        <w:t xml:space="preserve">A partir de este momento ya podemos trabajar sobre código que queramos ejecutar, como por ejemplo realizar una pequeña versión de un servidor. </w:t>
-      </w:r>
-    </w:p>
-    <w:p>
-      <w:pPr>
-        <w:pStyle w:val="Ttulo2"/>
-      </w:pPr>
-      <w:r>
-        <w:t>Express</w:t>
-      </w:r>
-    </w:p>
-    <w:p>
-      <w:pPr>
-        <w:ind w:left="454"/>
+        <w:t xml:space="preserve">Para poner en marcha esta práctica, primero se ha procedido con la instalación de los paquetes necesarios. </w:t>
+      </w:r>
+      <w:r>
+        <w:rPr>
+          <w:sz w:val="24"/>
+          <w:szCs w:val="24"/>
+        </w:rPr>
+        <w:t xml:space="preserve">Esta se desarrolló en </w:t>
+      </w:r>
+      <w:r>
+        <w:rPr>
+          <w:b/>
+          <w:bCs/>
+          <w:sz w:val="24"/>
+          <w:szCs w:val="24"/>
+        </w:rPr>
+        <w:t>Ubuntu 20.10</w:t>
+      </w:r>
+      <w:r>
+        <w:rPr>
+          <w:sz w:val="24"/>
+          <w:szCs w:val="24"/>
+        </w:rPr>
+        <w:t xml:space="preserve">, utilizando el gestor de paquetería de este SO, </w:t>
+      </w:r>
+      <w:proofErr w:type="spellStart"/>
+      <w:r>
+        <w:rPr>
+          <w:sz w:val="24"/>
+          <w:szCs w:val="24"/>
+        </w:rPr>
+        <w:t>apt-get</w:t>
+      </w:r>
+      <w:proofErr w:type="spellEnd"/>
+      <w:r>
+        <w:rPr>
+          <w:sz w:val="24"/>
+          <w:szCs w:val="24"/>
+        </w:rPr>
+        <w:t>, por lo que los comandos a utilizar en la instalación fueron los siguientes:</w:t>
+      </w:r>
+    </w:p>
+    <w:p>
+      <w:pPr>
+        <w:rPr>
+          <w:sz w:val="24"/>
+          <w:szCs w:val="24"/>
+        </w:rPr>
+      </w:pPr>
+    </w:p>
+    <w:p>
+      <w:pPr>
         <w:rPr>
           <w:sz w:val="24"/>
           <w:szCs w:val="24"/>
@@ -421,12 +350,27 @@
           <w:szCs w:val="24"/>
         </w:rPr>
         <w:tab/>
-        <w:t>El siguiente paso es instalar Express mediante npm. Para ello, realizamos el siguiente comando:</w:t>
-      </w:r>
-    </w:p>
-    <w:p>
-      <w:pPr>
-        <w:ind w:left="454"/>
+        <w:t xml:space="preserve">Una vez tenemos los paquetes necesarios instalados, procedemos a la instalación del gestor de paquetes para </w:t>
+      </w:r>
+      <w:proofErr w:type="spellStart"/>
+      <w:r>
+        <w:rPr>
+          <w:sz w:val="24"/>
+          <w:szCs w:val="24"/>
+        </w:rPr>
+        <w:t>node</w:t>
+      </w:r>
+      <w:proofErr w:type="spellEnd"/>
+      <w:r>
+        <w:rPr>
+          <w:sz w:val="24"/>
+          <w:szCs w:val="24"/>
+        </w:rPr>
+        <w:t>:</w:t>
+      </w:r>
+    </w:p>
+    <w:p>
+      <w:pPr>
         <w:rPr>
           <w:sz w:val="24"/>
           <w:szCs w:val="24"/>
@@ -437,18 +381,18 @@
           <w:noProof/>
         </w:rPr>
         <w:drawing>
-          <wp:anchor distT="0" distB="0" distL="114300" distR="114300" simplePos="0" relativeHeight="251660288" behindDoc="0" locked="0" layoutInCell="1" allowOverlap="1" wp14:anchorId="70E18184" wp14:editId="287D333B">
+          <wp:anchor distT="0" distB="0" distL="114300" distR="114300" simplePos="0" relativeHeight="251659264" behindDoc="0" locked="0" layoutInCell="1" allowOverlap="1" wp14:anchorId="68A5377A" wp14:editId="467F9CB3">
             <wp:simplePos x="0" y="0"/>
             <wp:positionH relativeFrom="margin">
               <wp:align>center</wp:align>
             </wp:positionH>
             <wp:positionV relativeFrom="paragraph">
-              <wp:posOffset>118745</wp:posOffset>
+              <wp:posOffset>-3810</wp:posOffset>
             </wp:positionV>
-            <wp:extent cx="1533525" cy="200025"/>
-            <wp:effectExtent l="0" t="0" r="9525" b="9525"/>
+            <wp:extent cx="971550" cy="200025"/>
+            <wp:effectExtent l="0" t="0" r="0" b="9525"/>
             <wp:wrapSquare wrapText="bothSides"/>
-            <wp:docPr id="3" name="Imagen 3"/>
+            <wp:docPr id="2" name="Imagen 2"/>
             <wp:cNvGraphicFramePr>
               <a:graphicFrameLocks xmlns:a="http://schemas.openxmlformats.org/drawingml/2006/main" noChangeAspect="1"/>
             </wp:cNvGraphicFramePr>
@@ -474,6 +418,126 @@
                   <pic:spPr>
                     <a:xfrm>
                       <a:off x="0" y="0"/>
+                      <a:ext cx="971550" cy="200025"/>
+                    </a:xfrm>
+                    <a:prstGeom prst="rect">
+                      <a:avLst/>
+                    </a:prstGeom>
+                  </pic:spPr>
+                </pic:pic>
+              </a:graphicData>
+            </a:graphic>
+          </wp:anchor>
+        </w:drawing>
+      </w:r>
+    </w:p>
+    <w:p>
+      <w:pPr>
+        <w:rPr>
+          <w:sz w:val="24"/>
+          <w:szCs w:val="24"/>
+        </w:rPr>
+      </w:pPr>
+      <w:r>
+        <w:rPr>
+          <w:sz w:val="24"/>
+          <w:szCs w:val="24"/>
+        </w:rPr>
+        <w:tab/>
+        <w:t xml:space="preserve">A partir de este momento ya podemos trabajar sobre código que queramos ejecutar, como por ejemplo realizar una pequeña versión de un servidor. </w:t>
+      </w:r>
+    </w:p>
+    <w:p>
+      <w:pPr>
+        <w:pStyle w:val="Ttulo2"/>
+      </w:pPr>
+      <w:r>
+        <w:t>Express</w:t>
+      </w:r>
+    </w:p>
+    <w:p>
+      <w:pPr>
+        <w:ind w:left="454"/>
+        <w:rPr>
+          <w:sz w:val="24"/>
+          <w:szCs w:val="24"/>
+        </w:rPr>
+      </w:pPr>
+      <w:r>
+        <w:rPr>
+          <w:sz w:val="24"/>
+          <w:szCs w:val="24"/>
+        </w:rPr>
+        <w:tab/>
+        <w:t xml:space="preserve">El siguiente paso es instalar Express mediante </w:t>
+      </w:r>
+      <w:proofErr w:type="spellStart"/>
+      <w:r>
+        <w:rPr>
+          <w:sz w:val="24"/>
+          <w:szCs w:val="24"/>
+        </w:rPr>
+        <w:t>npm</w:t>
+      </w:r>
+      <w:proofErr w:type="spellEnd"/>
+      <w:r>
+        <w:rPr>
+          <w:sz w:val="24"/>
+          <w:szCs w:val="24"/>
+        </w:rPr>
+        <w:t>. Para ello, realizamos el siguiente comando:</w:t>
+      </w:r>
+    </w:p>
+    <w:p>
+      <w:pPr>
+        <w:ind w:left="454"/>
+        <w:rPr>
+          <w:sz w:val="24"/>
+          <w:szCs w:val="24"/>
+        </w:rPr>
+      </w:pPr>
+      <w:r>
+        <w:rPr>
+          <w:noProof/>
+        </w:rPr>
+        <w:drawing>
+          <wp:anchor distT="0" distB="0" distL="114300" distR="114300" simplePos="0" relativeHeight="251660288" behindDoc="0" locked="0" layoutInCell="1" allowOverlap="1" wp14:anchorId="70E18184" wp14:editId="287D333B">
+            <wp:simplePos x="0" y="0"/>
+            <wp:positionH relativeFrom="margin">
+              <wp:align>center</wp:align>
+            </wp:positionH>
+            <wp:positionV relativeFrom="paragraph">
+              <wp:posOffset>118745</wp:posOffset>
+            </wp:positionV>
+            <wp:extent cx="1533525" cy="200025"/>
+            <wp:effectExtent l="0" t="0" r="9525" b="9525"/>
+            <wp:wrapSquare wrapText="bothSides"/>
+            <wp:docPr id="3" name="Imagen 3"/>
+            <wp:cNvGraphicFramePr>
+              <a:graphicFrameLocks xmlns:a="http://schemas.openxmlformats.org/drawingml/2006/main" noChangeAspect="1"/>
+            </wp:cNvGraphicFramePr>
+            <a:graphic xmlns:a="http://schemas.openxmlformats.org/drawingml/2006/main">
+              <a:graphicData uri="http://schemas.openxmlformats.org/drawingml/2006/picture">
+                <pic:pic xmlns:pic="http://schemas.openxmlformats.org/drawingml/2006/picture">
+                  <pic:nvPicPr>
+                    <pic:cNvPr id="1" name=""/>
+                    <pic:cNvPicPr/>
+                  </pic:nvPicPr>
+                  <pic:blipFill>
+                    <a:blip r:embed="rId8">
+                      <a:extLst>
+                        <a:ext uri="{28A0092B-C50C-407E-A947-70E740481C1C}">
+                          <a14:useLocalDpi xmlns:a14="http://schemas.microsoft.com/office/drawing/2010/main" val="0"/>
+                        </a:ext>
+                      </a:extLst>
+                    </a:blip>
+                    <a:stretch>
+                      <a:fillRect/>
+                    </a:stretch>
+                  </pic:blipFill>
+                  <pic:spPr>
+                    <a:xfrm>
+                      <a:off x="0" y="0"/>
                       <a:ext cx="1533525" cy="200025"/>
                     </a:xfrm>
                     <a:prstGeom prst="rect">
@@ -542,8 +606,25 @@
           <w:sz w:val="24"/>
           <w:szCs w:val="24"/>
         </w:rPr>
-        <w:t xml:space="preserve"> sirve para indicar a npm que guarde Express en los archivos de configuración, de forma que si en algún momento, desde otro dispositivo, realizamos </w:t>
-      </w:r>
+        <w:t xml:space="preserve"> sirve para indicar a </w:t>
+      </w:r>
+      <w:proofErr w:type="spellStart"/>
+      <w:r>
+        <w:rPr>
+          <w:sz w:val="24"/>
+          <w:szCs w:val="24"/>
+        </w:rPr>
+        <w:t>npm</w:t>
+      </w:r>
+      <w:proofErr w:type="spellEnd"/>
+      <w:r>
+        <w:rPr>
+          <w:sz w:val="24"/>
+          <w:szCs w:val="24"/>
+        </w:rPr>
+        <w:t xml:space="preserve"> que guarde Express en los archivos de configuración, de forma que si en algún momento, desde otro dispositivo, realizamos </w:t>
+      </w:r>
+      <w:proofErr w:type="spellStart"/>
       <w:r>
         <w:rPr>
           <w:i/>
@@ -551,14 +632,51 @@
           <w:sz w:val="24"/>
           <w:szCs w:val="24"/>
         </w:rPr>
-        <w:t>npm init</w:t>
-      </w:r>
-      <w:r>
-        <w:rPr>
-          <w:sz w:val="24"/>
-          <w:szCs w:val="24"/>
-        </w:rPr>
-        <w:t>, se instale express de forma automática.</w:t>
+        <w:t>npm</w:t>
+      </w:r>
+      <w:proofErr w:type="spellEnd"/>
+      <w:r>
+        <w:rPr>
+          <w:i/>
+          <w:iCs/>
+          <w:sz w:val="24"/>
+          <w:szCs w:val="24"/>
+        </w:rPr>
+        <w:t xml:space="preserve"> </w:t>
+      </w:r>
+      <w:proofErr w:type="spellStart"/>
+      <w:r>
+        <w:rPr>
+          <w:i/>
+          <w:iCs/>
+          <w:sz w:val="24"/>
+          <w:szCs w:val="24"/>
+        </w:rPr>
+        <w:t>init</w:t>
+      </w:r>
+      <w:proofErr w:type="spellEnd"/>
+      <w:r>
+        <w:rPr>
+          <w:sz w:val="24"/>
+          <w:szCs w:val="24"/>
+        </w:rPr>
+        <w:t xml:space="preserve">, se instale </w:t>
+      </w:r>
+      <w:proofErr w:type="spellStart"/>
+      <w:r>
+        <w:rPr>
+          <w:sz w:val="24"/>
+          <w:szCs w:val="24"/>
+        </w:rPr>
+        <w:t>express</w:t>
+      </w:r>
+      <w:proofErr w:type="spellEnd"/>
+      <w:r>
+        <w:rPr>
+          <w:sz w:val="24"/>
+          <w:szCs w:val="24"/>
+        </w:rPr>
+        <w:t xml:space="preserve"> de forma automática.</w:t>
       </w:r>
     </w:p>
     <w:p>
@@ -597,7 +715,7 @@
                     <pic:cNvPicPr/>
                   </pic:nvPicPr>
                   <pic:blipFill>
-                    <a:blip r:embed="rId8" cstate="print">
+                    <a:blip r:embed="rId9" cstate="print">
                       <a:extLst>
                         <a:ext uri="{28A0092B-C50C-407E-A947-70E740481C1C}">
                           <a14:useLocalDpi xmlns:a14="http://schemas.microsoft.com/office/drawing/2010/main" val="0"/>
@@ -643,10 +761,12 @@
       <w:pPr>
         <w:pStyle w:val="Ttulo2"/>
       </w:pPr>
+      <w:proofErr w:type="spellStart"/>
       <w:r>
         <w:lastRenderedPageBreak/>
         <w:t>Nodemon</w:t>
       </w:r>
+      <w:proofErr w:type="spellEnd"/>
     </w:p>
     <w:p>
       <w:pPr>
@@ -668,7 +788,71 @@
           <w:sz w:val="24"/>
           <w:szCs w:val="24"/>
         </w:rPr>
-        <w:t>El siguiente paquete de npm que vamos a instalar es Nodemon. Este se va a encargar de reiniciar nuestros endpoints cada vez que realicemos un cambio en ellos, agilizando el desarrollo de estos. Para instalaro, realizamos el mismo comando explicado anteriormente.</w:t>
+        <w:t xml:space="preserve">El siguiente paquete de </w:t>
+      </w:r>
+      <w:proofErr w:type="spellStart"/>
+      <w:r>
+        <w:rPr>
+          <w:sz w:val="24"/>
+          <w:szCs w:val="24"/>
+        </w:rPr>
+        <w:t>npm</w:t>
+      </w:r>
+      <w:proofErr w:type="spellEnd"/>
+      <w:r>
+        <w:rPr>
+          <w:sz w:val="24"/>
+          <w:szCs w:val="24"/>
+        </w:rPr>
+        <w:t xml:space="preserve"> que vamos a instalar es </w:t>
+      </w:r>
+      <w:proofErr w:type="spellStart"/>
+      <w:r>
+        <w:rPr>
+          <w:sz w:val="24"/>
+          <w:szCs w:val="24"/>
+        </w:rPr>
+        <w:t>Nodemon</w:t>
+      </w:r>
+      <w:proofErr w:type="spellEnd"/>
+      <w:r>
+        <w:rPr>
+          <w:sz w:val="24"/>
+          <w:szCs w:val="24"/>
+        </w:rPr>
+        <w:t xml:space="preserve">. Este se va a encargar de reiniciar nuestros </w:t>
+      </w:r>
+      <w:proofErr w:type="spellStart"/>
+      <w:r>
+        <w:rPr>
+          <w:sz w:val="24"/>
+          <w:szCs w:val="24"/>
+        </w:rPr>
+        <w:t>endpoints</w:t>
+      </w:r>
+      <w:proofErr w:type="spellEnd"/>
+      <w:r>
+        <w:rPr>
+          <w:sz w:val="24"/>
+          <w:szCs w:val="24"/>
+        </w:rPr>
+        <w:t xml:space="preserve"> cada vez que realicemos un cambio en ellos, agilizando el desarrollo de estos. Para </w:t>
+      </w:r>
+      <w:proofErr w:type="spellStart"/>
+      <w:r>
+        <w:rPr>
+          <w:sz w:val="24"/>
+          <w:szCs w:val="24"/>
+        </w:rPr>
+        <w:t>instalaro</w:t>
+      </w:r>
+      <w:proofErr w:type="spellEnd"/>
+      <w:r>
+        <w:rPr>
+          <w:sz w:val="24"/>
+          <w:szCs w:val="24"/>
+        </w:rPr>
+        <w:t>, realizamos el mismo comando explicado anteriormente.</w:t>
       </w:r>
     </w:p>
     <w:p>
@@ -707,7 +891,7 @@
                     <pic:cNvPicPr/>
                   </pic:nvPicPr>
                   <pic:blipFill>
-                    <a:blip r:embed="rId9" cstate="print">
+                    <a:blip r:embed="rId10" cstate="print">
                       <a:extLst>
                         <a:ext uri="{28A0092B-C50C-407E-A947-70E740481C1C}">
                           <a14:useLocalDpi xmlns:a14="http://schemas.microsoft.com/office/drawing/2010/main" val="0"/>
@@ -783,7 +967,23 @@
           <w:sz w:val="24"/>
           <w:szCs w:val="24"/>
         </w:rPr>
-        <w:t>Ahora vamos a instalar el paquete que se va a encargar de proporcionarnos información, mediante logs, de todo lo que pase en nuestra aplicación, mediante el registro de peticiones y respuestas en nuestras aplicaciones Express. Para instalaro:</w:t>
+        <w:t xml:space="preserve">Ahora vamos a instalar el paquete que se va a encargar de proporcionarnos información, mediante logs, de todo lo que pase en nuestra aplicación, mediante el registro de peticiones y respuestas en nuestras aplicaciones Express. Para </w:t>
+      </w:r>
+      <w:proofErr w:type="spellStart"/>
+      <w:r>
+        <w:rPr>
+          <w:sz w:val="24"/>
+          <w:szCs w:val="24"/>
+        </w:rPr>
+        <w:t>instalaro</w:t>
+      </w:r>
+      <w:proofErr w:type="spellEnd"/>
+      <w:r>
+        <w:rPr>
+          <w:sz w:val="24"/>
+          <w:szCs w:val="24"/>
+        </w:rPr>
+        <w:t>:</w:t>
       </w:r>
     </w:p>
     <w:p>
@@ -810,68 +1010,6 @@
             <wp:effectExtent l="0" t="0" r="0" b="0"/>
             <wp:wrapSquare wrapText="bothSides"/>
             <wp:docPr id="6" name="Imagen 6"/>
-            <wp:cNvGraphicFramePr>
-              <a:graphicFrameLocks xmlns:a="http://schemas.openxmlformats.org/drawingml/2006/main" noChangeAspect="1"/>
-            </wp:cNvGraphicFramePr>
-            <a:graphic xmlns:a="http://schemas.openxmlformats.org/drawingml/2006/main">
-              <a:graphicData uri="http://schemas.openxmlformats.org/drawingml/2006/picture">
-                <pic:pic xmlns:pic="http://schemas.openxmlformats.org/drawingml/2006/picture">
-                  <pic:nvPicPr>
-                    <pic:cNvPr id="1" name=""/>
-                    <pic:cNvPicPr/>
-                  </pic:nvPicPr>
-                  <pic:blipFill>
-                    <a:blip r:embed="rId10">
-                      <a:extLst>
-                        <a:ext uri="{28A0092B-C50C-407E-A947-70E740481C1C}">
-                          <a14:useLocalDpi xmlns:a14="http://schemas.microsoft.com/office/drawing/2010/main" val="0"/>
-                        </a:ext>
-                      </a:extLst>
-                    </a:blip>
-                    <a:stretch>
-                      <a:fillRect/>
-                    </a:stretch>
-                  </pic:blipFill>
-                  <pic:spPr>
-                    <a:xfrm>
-                      <a:off x="0" y="0"/>
-                      <a:ext cx="1428750" cy="266700"/>
-                    </a:xfrm>
-                    <a:prstGeom prst="rect">
-                      <a:avLst/>
-                    </a:prstGeom>
-                  </pic:spPr>
-                </pic:pic>
-              </a:graphicData>
-            </a:graphic>
-          </wp:anchor>
-        </w:drawing>
-      </w:r>
-    </w:p>
-    <w:p>
-      <w:pPr>
-        <w:rPr>
-          <w:sz w:val="24"/>
-          <w:szCs w:val="24"/>
-        </w:rPr>
-      </w:pPr>
-      <w:r>
-        <w:rPr>
-          <w:noProof/>
-        </w:rPr>
-        <w:drawing>
-          <wp:anchor distT="0" distB="0" distL="114300" distR="114300" simplePos="0" relativeHeight="251664384" behindDoc="0" locked="0" layoutInCell="1" allowOverlap="1" wp14:anchorId="57A06A42" wp14:editId="075F06DB">
-            <wp:simplePos x="0" y="0"/>
-            <wp:positionH relativeFrom="margin">
-              <wp:align>center</wp:align>
-            </wp:positionH>
-            <wp:positionV relativeFrom="paragraph">
-              <wp:posOffset>186055</wp:posOffset>
-            </wp:positionV>
-            <wp:extent cx="1304925" cy="342900"/>
-            <wp:effectExtent l="0" t="0" r="9525" b="0"/>
-            <wp:wrapSquare wrapText="bothSides"/>
-            <wp:docPr id="7" name="Imagen 7"/>
             <wp:cNvGraphicFramePr>
               <a:graphicFrameLocks xmlns:a="http://schemas.openxmlformats.org/drawingml/2006/main" noChangeAspect="1"/>
             </wp:cNvGraphicFramePr>
@@ -897,7 +1035,7 @@
                   <pic:spPr>
                     <a:xfrm>
                       <a:off x="0" y="0"/>
-                      <a:ext cx="1304925" cy="342900"/>
+                      <a:ext cx="1428750" cy="266700"/>
                     </a:xfrm>
                     <a:prstGeom prst="rect">
                       <a:avLst/>
@@ -917,72 +1055,23 @@
           <w:szCs w:val="24"/>
         </w:rPr>
       </w:pPr>
-    </w:p>
-    <w:p>
-      <w:pPr>
-        <w:pStyle w:val="Ttulo2"/>
-      </w:pPr>
-      <w:r>
-        <w:t>MongoJS</w:t>
-      </w:r>
-      <w:r>
-        <w:t xml:space="preserve"> y MongoDB</w:t>
-      </w:r>
-    </w:p>
-    <w:p>
-      <w:pPr>
-        <w:ind w:left="624"/>
-        <w:rPr>
-          <w:sz w:val="24"/>
-          <w:szCs w:val="24"/>
-        </w:rPr>
-      </w:pPr>
-      <w:r>
-        <w:tab/>
-      </w:r>
-      <w:r>
-        <w:tab/>
-      </w:r>
-      <w:r>
-        <w:rPr>
-          <w:sz w:val="24"/>
-          <w:szCs w:val="24"/>
-        </w:rPr>
-        <w:t xml:space="preserve">Como hemos explicado antes, vamos a utilizar como base de datos MongoDB. </w:t>
-      </w:r>
-      <w:r>
-        <w:rPr>
-          <w:sz w:val="24"/>
-          <w:szCs w:val="24"/>
-        </w:rPr>
-        <w:t>Este simple módulo nos permite conectarnos a la base de datos, realizar diferentes tipos de llamadas, como lecturas, escrituras y modificaciones. Para su instalación realizamos los siguientes comandos:</w:t>
-      </w:r>
-    </w:p>
-    <w:p>
-      <w:pPr>
-        <w:ind w:left="397"/>
-        <w:rPr>
-          <w:sz w:val="24"/>
-          <w:szCs w:val="24"/>
-        </w:rPr>
-      </w:pPr>
       <w:r>
         <w:rPr>
           <w:noProof/>
         </w:rPr>
         <w:drawing>
-          <wp:anchor distT="0" distB="0" distL="114300" distR="114300" simplePos="0" relativeHeight="251665408" behindDoc="0" locked="0" layoutInCell="1" allowOverlap="1" wp14:anchorId="6C931E5B" wp14:editId="51AF1D26">
+          <wp:anchor distT="0" distB="0" distL="114300" distR="114300" simplePos="0" relativeHeight="251664384" behindDoc="0" locked="0" layoutInCell="1" allowOverlap="1" wp14:anchorId="57A06A42" wp14:editId="075F06DB">
             <wp:simplePos x="0" y="0"/>
             <wp:positionH relativeFrom="margin">
               <wp:align>center</wp:align>
             </wp:positionH>
             <wp:positionV relativeFrom="paragraph">
-              <wp:posOffset>12065</wp:posOffset>
+              <wp:posOffset>186055</wp:posOffset>
             </wp:positionV>
-            <wp:extent cx="1514475" cy="323850"/>
+            <wp:extent cx="1304925" cy="342900"/>
             <wp:effectExtent l="0" t="0" r="9525" b="0"/>
             <wp:wrapSquare wrapText="bothSides"/>
-            <wp:docPr id="8" name="Imagen 8"/>
+            <wp:docPr id="7" name="Imagen 7"/>
             <wp:cNvGraphicFramePr>
               <a:graphicFrameLocks xmlns:a="http://schemas.openxmlformats.org/drawingml/2006/main" noChangeAspect="1"/>
             </wp:cNvGraphicFramePr>
@@ -1008,7 +1097,7 @@
                   <pic:spPr>
                     <a:xfrm>
                       <a:off x="0" y="0"/>
-                      <a:ext cx="1514475" cy="323850"/>
+                      <a:ext cx="1304925" cy="342900"/>
                     </a:xfrm>
                     <a:prstGeom prst="rect">
                       <a:avLst/>
@@ -1031,6 +1120,49 @@
     </w:p>
     <w:p>
       <w:pPr>
+        <w:pStyle w:val="Ttulo2"/>
+      </w:pPr>
+      <w:proofErr w:type="spellStart"/>
+      <w:r>
+        <w:t>MongoJS</w:t>
+      </w:r>
+      <w:proofErr w:type="spellEnd"/>
+      <w:r>
+        <w:t xml:space="preserve"> y MongoDB</w:t>
+      </w:r>
+    </w:p>
+    <w:p>
+      <w:pPr>
+        <w:ind w:left="624"/>
+        <w:rPr>
+          <w:sz w:val="24"/>
+          <w:szCs w:val="24"/>
+        </w:rPr>
+      </w:pPr>
+      <w:r>
+        <w:tab/>
+      </w:r>
+      <w:r>
+        <w:tab/>
+      </w:r>
+      <w:r>
+        <w:rPr>
+          <w:sz w:val="24"/>
+          <w:szCs w:val="24"/>
+        </w:rPr>
+        <w:t xml:space="preserve">Como hemos explicado antes, vamos a utilizar como base de datos MongoDB. </w:t>
+      </w:r>
+      <w:r>
+        <w:rPr>
+          <w:sz w:val="24"/>
+          <w:szCs w:val="24"/>
+        </w:rPr>
+        <w:t>Este simple módulo nos permite conectarnos a la base de datos, realizar diferentes tipos de llamadas, como lecturas, escrituras y modificaciones. Para su instalación realizamos los siguientes comandos:</w:t>
+      </w:r>
+    </w:p>
+    <w:p>
+      <w:pPr>
+        <w:ind w:left="397"/>
         <w:rPr>
           <w:sz w:val="24"/>
           <w:szCs w:val="24"/>
@@ -1041,18 +1173,18 @@
           <w:noProof/>
         </w:rPr>
         <w:drawing>
-          <wp:anchor distT="0" distB="0" distL="114300" distR="114300" simplePos="0" relativeHeight="251666432" behindDoc="0" locked="0" layoutInCell="1" allowOverlap="1" wp14:anchorId="4D726E4F" wp14:editId="423D985F">
+          <wp:anchor distT="0" distB="0" distL="114300" distR="114300" simplePos="0" relativeHeight="251665408" behindDoc="0" locked="0" layoutInCell="1" allowOverlap="1" wp14:anchorId="6C931E5B" wp14:editId="51AF1D26">
             <wp:simplePos x="0" y="0"/>
             <wp:positionH relativeFrom="margin">
               <wp:align>center</wp:align>
             </wp:positionH>
             <wp:positionV relativeFrom="paragraph">
-              <wp:posOffset>11430</wp:posOffset>
+              <wp:posOffset>12065</wp:posOffset>
             </wp:positionV>
-            <wp:extent cx="1343025" cy="457200"/>
+            <wp:extent cx="1514475" cy="323850"/>
             <wp:effectExtent l="0" t="0" r="9525" b="0"/>
             <wp:wrapSquare wrapText="bothSides"/>
-            <wp:docPr id="9" name="Imagen 9"/>
+            <wp:docPr id="8" name="Imagen 8"/>
             <wp:cNvGraphicFramePr>
               <a:graphicFrameLocks xmlns:a="http://schemas.openxmlformats.org/drawingml/2006/main" noChangeAspect="1"/>
             </wp:cNvGraphicFramePr>
@@ -1078,7 +1210,7 @@
                   <pic:spPr>
                     <a:xfrm>
                       <a:off x="0" y="0"/>
-                      <a:ext cx="1343025" cy="457200"/>
+                      <a:ext cx="1514475" cy="323850"/>
                     </a:xfrm>
                     <a:prstGeom prst="rect">
                       <a:avLst/>
@@ -1101,62 +1233,28 @@
     </w:p>
     <w:p>
       <w:pPr>
-        <w:pStyle w:val="Ttulo2"/>
-      </w:pPr>
-      <w:r>
-        <w:t>Node-Fetch</w:t>
-      </w:r>
-    </w:p>
-    <w:p>
-      <w:pPr>
-        <w:ind w:left="624"/>
-        <w:rPr>
-          <w:sz w:val="24"/>
-          <w:szCs w:val="24"/>
-        </w:rPr>
-      </w:pPr>
-      <w:r>
-        <w:tab/>
-      </w:r>
-      <w:r>
-        <w:tab/>
-      </w:r>
-      <w:r>
-        <w:rPr>
-          <w:sz w:val="24"/>
-          <w:szCs w:val="24"/>
-        </w:rPr>
-        <w:t>Como se explicará más adelante, nuestro sistema dispone de un GateWay que se encarga de conectarse a los diferentes endpoints y recibir datos de estos. Para ello requerimos de un módulo que nos permita conectarnos a estos, y hacerles las diferentes llamadas get, post, update y delete. Para instalar este paquete realizamos los mismos pasos que en los anteriores</w:t>
-      </w:r>
-      <w:r>
-        <w:rPr>
-          <w:sz w:val="24"/>
-          <w:szCs w:val="24"/>
-        </w:rPr>
-        <w:t>:</w:t>
-      </w:r>
-    </w:p>
-    <w:p>
-      <w:pPr>
-        <w:ind w:left="397"/>
+        <w:rPr>
+          <w:sz w:val="24"/>
+          <w:szCs w:val="24"/>
+        </w:rPr>
       </w:pPr>
       <w:r>
         <w:rPr>
           <w:noProof/>
         </w:rPr>
         <w:drawing>
-          <wp:anchor distT="0" distB="0" distL="114300" distR="114300" simplePos="0" relativeHeight="251667456" behindDoc="0" locked="0" layoutInCell="1" allowOverlap="1" wp14:anchorId="44EA6D5C" wp14:editId="4268FE97">
+          <wp:anchor distT="0" distB="0" distL="114300" distR="114300" simplePos="0" relativeHeight="251666432" behindDoc="0" locked="0" layoutInCell="1" allowOverlap="1" wp14:anchorId="4D726E4F" wp14:editId="423D985F">
             <wp:simplePos x="0" y="0"/>
             <wp:positionH relativeFrom="margin">
-              <wp:posOffset>1880870</wp:posOffset>
+              <wp:align>center</wp:align>
             </wp:positionH>
             <wp:positionV relativeFrom="paragraph">
-              <wp:posOffset>3810</wp:posOffset>
+              <wp:posOffset>11430</wp:posOffset>
             </wp:positionV>
-            <wp:extent cx="1647825" cy="295275"/>
-            <wp:effectExtent l="0" t="0" r="9525" b="9525"/>
+            <wp:extent cx="1343025" cy="457200"/>
+            <wp:effectExtent l="0" t="0" r="9525" b="0"/>
             <wp:wrapSquare wrapText="bothSides"/>
-            <wp:docPr id="10" name="Imagen 10"/>
+            <wp:docPr id="9" name="Imagen 9"/>
             <wp:cNvGraphicFramePr>
               <a:graphicFrameLocks xmlns:a="http://schemas.openxmlformats.org/drawingml/2006/main" noChangeAspect="1"/>
             </wp:cNvGraphicFramePr>
@@ -1182,6 +1280,176 @@
                   <pic:spPr>
                     <a:xfrm>
                       <a:off x="0" y="0"/>
+                      <a:ext cx="1343025" cy="457200"/>
+                    </a:xfrm>
+                    <a:prstGeom prst="rect">
+                      <a:avLst/>
+                    </a:prstGeom>
+                  </pic:spPr>
+                </pic:pic>
+              </a:graphicData>
+            </a:graphic>
+          </wp:anchor>
+        </w:drawing>
+      </w:r>
+    </w:p>
+    <w:p>
+      <w:pPr>
+        <w:rPr>
+          <w:sz w:val="24"/>
+          <w:szCs w:val="24"/>
+        </w:rPr>
+      </w:pPr>
+    </w:p>
+    <w:p>
+      <w:pPr>
+        <w:pStyle w:val="Ttulo2"/>
+      </w:pPr>
+      <w:proofErr w:type="spellStart"/>
+      <w:r>
+        <w:t>Node-Fetch</w:t>
+      </w:r>
+      <w:proofErr w:type="spellEnd"/>
+    </w:p>
+    <w:p>
+      <w:pPr>
+        <w:ind w:left="624"/>
+        <w:rPr>
+          <w:sz w:val="24"/>
+          <w:szCs w:val="24"/>
+        </w:rPr>
+      </w:pPr>
+      <w:r>
+        <w:tab/>
+      </w:r>
+      <w:r>
+        <w:tab/>
+      </w:r>
+      <w:r>
+        <w:rPr>
+          <w:sz w:val="24"/>
+          <w:szCs w:val="24"/>
+        </w:rPr>
+        <w:t xml:space="preserve">Como se explicará más adelante, nuestro sistema dispone de un GateWay que se encarga de conectarse a los diferentes </w:t>
+      </w:r>
+      <w:proofErr w:type="spellStart"/>
+      <w:r>
+        <w:rPr>
+          <w:sz w:val="24"/>
+          <w:szCs w:val="24"/>
+        </w:rPr>
+        <w:t>endpoints</w:t>
+      </w:r>
+      <w:proofErr w:type="spellEnd"/>
+      <w:r>
+        <w:rPr>
+          <w:sz w:val="24"/>
+          <w:szCs w:val="24"/>
+        </w:rPr>
+        <w:t xml:space="preserve"> y recibir datos de estos. Para ello requerimos de un módulo que nos permita conectarnos a estos, y hacerles las diferentes llamadas </w:t>
+      </w:r>
+      <w:proofErr w:type="spellStart"/>
+      <w:r>
+        <w:rPr>
+          <w:sz w:val="24"/>
+          <w:szCs w:val="24"/>
+        </w:rPr>
+        <w:t>get</w:t>
+      </w:r>
+      <w:proofErr w:type="spellEnd"/>
+      <w:r>
+        <w:rPr>
+          <w:sz w:val="24"/>
+          <w:szCs w:val="24"/>
+        </w:rPr>
+        <w:t xml:space="preserve">, post, </w:t>
+      </w:r>
+      <w:proofErr w:type="spellStart"/>
+      <w:r>
+        <w:rPr>
+          <w:sz w:val="24"/>
+          <w:szCs w:val="24"/>
+        </w:rPr>
+        <w:t>update</w:t>
+      </w:r>
+      <w:proofErr w:type="spellEnd"/>
+      <w:r>
+        <w:rPr>
+          <w:sz w:val="24"/>
+          <w:szCs w:val="24"/>
+        </w:rPr>
+        <w:t xml:space="preserve"> y </w:t>
+      </w:r>
+      <w:proofErr w:type="spellStart"/>
+      <w:r>
+        <w:rPr>
+          <w:sz w:val="24"/>
+          <w:szCs w:val="24"/>
+        </w:rPr>
+        <w:t>delete</w:t>
+      </w:r>
+      <w:proofErr w:type="spellEnd"/>
+      <w:r>
+        <w:rPr>
+          <w:sz w:val="24"/>
+          <w:szCs w:val="24"/>
+        </w:rPr>
+        <w:t>. Para instalar este paquete realizamos los mismos pasos que en los anteriores</w:t>
+      </w:r>
+      <w:r>
+        <w:rPr>
+          <w:sz w:val="24"/>
+          <w:szCs w:val="24"/>
+        </w:rPr>
+        <w:t>:</w:t>
+      </w:r>
+    </w:p>
+    <w:p>
+      <w:pPr>
+        <w:ind w:left="397"/>
+      </w:pPr>
+      <w:r>
+        <w:rPr>
+          <w:noProof/>
+        </w:rPr>
+        <w:drawing>
+          <wp:anchor distT="0" distB="0" distL="114300" distR="114300" simplePos="0" relativeHeight="251667456" behindDoc="0" locked="0" layoutInCell="1" allowOverlap="1" wp14:anchorId="44EA6D5C" wp14:editId="4268FE97">
+            <wp:simplePos x="0" y="0"/>
+            <wp:positionH relativeFrom="margin">
+              <wp:posOffset>1880870</wp:posOffset>
+            </wp:positionH>
+            <wp:positionV relativeFrom="paragraph">
+              <wp:posOffset>3810</wp:posOffset>
+            </wp:positionV>
+            <wp:extent cx="1647825" cy="295275"/>
+            <wp:effectExtent l="0" t="0" r="9525" b="9525"/>
+            <wp:wrapSquare wrapText="bothSides"/>
+            <wp:docPr id="10" name="Imagen 10"/>
+            <wp:cNvGraphicFramePr>
+              <a:graphicFrameLocks xmlns:a="http://schemas.openxmlformats.org/drawingml/2006/main" noChangeAspect="1"/>
+            </wp:cNvGraphicFramePr>
+            <a:graphic xmlns:a="http://schemas.openxmlformats.org/drawingml/2006/main">
+              <a:graphicData uri="http://schemas.openxmlformats.org/drawingml/2006/picture">
+                <pic:pic xmlns:pic="http://schemas.openxmlformats.org/drawingml/2006/picture">
+                  <pic:nvPicPr>
+                    <pic:cNvPr id="1" name=""/>
+                    <pic:cNvPicPr/>
+                  </pic:nvPicPr>
+                  <pic:blipFill>
+                    <a:blip r:embed="rId15">
+                      <a:extLst>
+                        <a:ext uri="{28A0092B-C50C-407E-A947-70E740481C1C}">
+                          <a14:useLocalDpi xmlns:a14="http://schemas.microsoft.com/office/drawing/2010/main" val="0"/>
+                        </a:ext>
+                      </a:extLst>
+                    </a:blip>
+                    <a:stretch>
+                      <a:fillRect/>
+                    </a:stretch>
+                  </pic:blipFill>
+                  <pic:spPr>
+                    <a:xfrm>
+                      <a:off x="0" y="0"/>
                       <a:ext cx="1647825" cy="295275"/>
                     </a:xfrm>
                     <a:prstGeom prst="rect">
@@ -1239,7 +1507,7 @@
                     <pic:cNvPicPr/>
                   </pic:nvPicPr>
                   <pic:blipFill>
-                    <a:blip r:embed="rId15">
+                    <a:blip r:embed="rId16">
                       <a:extLst>
                         <a:ext uri="{28A0092B-C50C-407E-A947-70E740481C1C}">
                           <a14:useLocalDpi xmlns:a14="http://schemas.microsoft.com/office/drawing/2010/main" val="0"/>
@@ -1275,9 +1543,11 @@
       <w:pPr>
         <w:pStyle w:val="Ttulo2"/>
       </w:pPr>
+      <w:proofErr w:type="spellStart"/>
       <w:r>
         <w:t>Url</w:t>
       </w:r>
+      <w:proofErr w:type="spellEnd"/>
     </w:p>
     <w:p>
       <w:pPr>
@@ -1333,68 +1603,6 @@
             <wp:effectExtent l="0" t="0" r="9525" b="0"/>
             <wp:wrapSquare wrapText="bothSides"/>
             <wp:docPr id="12" name="Imagen 12"/>
-            <wp:cNvGraphicFramePr>
-              <a:graphicFrameLocks xmlns:a="http://schemas.openxmlformats.org/drawingml/2006/main" noChangeAspect="1"/>
-            </wp:cNvGraphicFramePr>
-            <a:graphic xmlns:a="http://schemas.openxmlformats.org/drawingml/2006/main">
-              <a:graphicData uri="http://schemas.openxmlformats.org/drawingml/2006/picture">
-                <pic:pic xmlns:pic="http://schemas.openxmlformats.org/drawingml/2006/picture">
-                  <pic:nvPicPr>
-                    <pic:cNvPr id="1" name=""/>
-                    <pic:cNvPicPr/>
-                  </pic:nvPicPr>
-                  <pic:blipFill>
-                    <a:blip r:embed="rId16">
-                      <a:extLst>
-                        <a:ext uri="{28A0092B-C50C-407E-A947-70E740481C1C}">
-                          <a14:useLocalDpi xmlns:a14="http://schemas.microsoft.com/office/drawing/2010/main" val="0"/>
-                        </a:ext>
-                      </a:extLst>
-                    </a:blip>
-                    <a:stretch>
-                      <a:fillRect/>
-                    </a:stretch>
-                  </pic:blipFill>
-                  <pic:spPr>
-                    <a:xfrm>
-                      <a:off x="0" y="0"/>
-                      <a:ext cx="1285875" cy="361950"/>
-                    </a:xfrm>
-                    <a:prstGeom prst="rect">
-                      <a:avLst/>
-                    </a:prstGeom>
-                  </pic:spPr>
-                </pic:pic>
-              </a:graphicData>
-            </a:graphic>
-          </wp:anchor>
-        </w:drawing>
-      </w:r>
-    </w:p>
-    <w:p>
-      <w:pPr>
-        <w:rPr>
-          <w:sz w:val="24"/>
-          <w:szCs w:val="24"/>
-        </w:rPr>
-      </w:pPr>
-      <w:r>
-        <w:rPr>
-          <w:noProof/>
-        </w:rPr>
-        <w:drawing>
-          <wp:anchor distT="0" distB="0" distL="114300" distR="114300" simplePos="0" relativeHeight="251670528" behindDoc="0" locked="0" layoutInCell="1" allowOverlap="1" wp14:anchorId="7AD912D2" wp14:editId="52CC5E04">
-            <wp:simplePos x="0" y="0"/>
-            <wp:positionH relativeFrom="margin">
-              <wp:align>center</wp:align>
-            </wp:positionH>
-            <wp:positionV relativeFrom="paragraph">
-              <wp:posOffset>231775</wp:posOffset>
-            </wp:positionV>
-            <wp:extent cx="1228725" cy="295275"/>
-            <wp:effectExtent l="0" t="0" r="9525" b="9525"/>
-            <wp:wrapSquare wrapText="bothSides"/>
-            <wp:docPr id="13" name="Imagen 13"/>
             <wp:cNvGraphicFramePr>
               <a:graphicFrameLocks xmlns:a="http://schemas.openxmlformats.org/drawingml/2006/main" noChangeAspect="1"/>
             </wp:cNvGraphicFramePr>
@@ -1420,7 +1628,7 @@
                   <pic:spPr>
                     <a:xfrm>
                       <a:off x="0" y="0"/>
-                      <a:ext cx="1228725" cy="295275"/>
+                      <a:ext cx="1285875" cy="361950"/>
                     </a:xfrm>
                     <a:prstGeom prst="rect">
                       <a:avLst/>
@@ -1440,40 +1648,23 @@
           <w:szCs w:val="24"/>
         </w:rPr>
       </w:pPr>
-    </w:p>
-    <w:p>
-      <w:pPr>
-        <w:pStyle w:val="Ttulo2"/>
-      </w:pPr>
-      <w:r>
-        <w:t>Base de Datos</w:t>
-      </w:r>
-    </w:p>
-    <w:p>
-      <w:pPr>
-        <w:ind w:left="624"/>
-        <w:rPr>
-          <w:sz w:val="24"/>
-          <w:szCs w:val="24"/>
-        </w:rPr>
-      </w:pPr>
       <w:r>
         <w:rPr>
           <w:noProof/>
         </w:rPr>
         <w:drawing>
-          <wp:anchor distT="0" distB="0" distL="114300" distR="114300" simplePos="0" relativeHeight="251671552" behindDoc="0" locked="0" layoutInCell="1" allowOverlap="1" wp14:anchorId="06FAD17B" wp14:editId="54710656">
+          <wp:anchor distT="0" distB="0" distL="114300" distR="114300" simplePos="0" relativeHeight="251670528" behindDoc="0" locked="0" layoutInCell="1" allowOverlap="1" wp14:anchorId="7AD912D2" wp14:editId="324D6AC2">
             <wp:simplePos x="0" y="0"/>
-            <wp:positionH relativeFrom="column">
-              <wp:posOffset>177165</wp:posOffset>
+            <wp:positionH relativeFrom="margin">
+              <wp:posOffset>2120265</wp:posOffset>
             </wp:positionH>
             <wp:positionV relativeFrom="paragraph">
-              <wp:posOffset>975360</wp:posOffset>
+              <wp:posOffset>242570</wp:posOffset>
             </wp:positionV>
-            <wp:extent cx="5400040" cy="2661920"/>
-            <wp:effectExtent l="0" t="0" r="0" b="5080"/>
+            <wp:extent cx="1152525" cy="276860"/>
+            <wp:effectExtent l="0" t="0" r="9525" b="8890"/>
             <wp:wrapSquare wrapText="bothSides"/>
-            <wp:docPr id="14" name="Imagen 14"/>
+            <wp:docPr id="13" name="Imagen 13"/>
             <wp:cNvGraphicFramePr>
               <a:graphicFrameLocks xmlns:a="http://schemas.openxmlformats.org/drawingml/2006/main" noChangeAspect="1"/>
             </wp:cNvGraphicFramePr>
@@ -1499,6 +1690,91 @@
                   <pic:spPr>
                     <a:xfrm>
                       <a:off x="0" y="0"/>
+                      <a:ext cx="1152525" cy="276860"/>
+                    </a:xfrm>
+                    <a:prstGeom prst="rect">
+                      <a:avLst/>
+                    </a:prstGeom>
+                  </pic:spPr>
+                </pic:pic>
+              </a:graphicData>
+            </a:graphic>
+            <wp14:sizeRelH relativeFrom="margin">
+              <wp14:pctWidth>0</wp14:pctWidth>
+            </wp14:sizeRelH>
+            <wp14:sizeRelV relativeFrom="margin">
+              <wp14:pctHeight>0</wp14:pctHeight>
+            </wp14:sizeRelV>
+          </wp:anchor>
+        </w:drawing>
+      </w:r>
+    </w:p>
+    <w:p>
+      <w:pPr>
+        <w:rPr>
+          <w:sz w:val="24"/>
+          <w:szCs w:val="24"/>
+        </w:rPr>
+      </w:pPr>
+    </w:p>
+    <w:p>
+      <w:pPr>
+        <w:pStyle w:val="Ttulo2"/>
+      </w:pPr>
+      <w:r>
+        <w:t>Base de Datos</w:t>
+      </w:r>
+    </w:p>
+    <w:p>
+      <w:pPr>
+        <w:ind w:left="624"/>
+        <w:rPr>
+          <w:sz w:val="24"/>
+          <w:szCs w:val="24"/>
+        </w:rPr>
+      </w:pPr>
+      <w:r>
+        <w:rPr>
+          <w:noProof/>
+        </w:rPr>
+        <w:drawing>
+          <wp:anchor distT="0" distB="0" distL="114300" distR="114300" simplePos="0" relativeHeight="251671552" behindDoc="0" locked="0" layoutInCell="1" allowOverlap="1" wp14:anchorId="06FAD17B" wp14:editId="54710656">
+            <wp:simplePos x="0" y="0"/>
+            <wp:positionH relativeFrom="column">
+              <wp:posOffset>177165</wp:posOffset>
+            </wp:positionH>
+            <wp:positionV relativeFrom="paragraph">
+              <wp:posOffset>975360</wp:posOffset>
+            </wp:positionV>
+            <wp:extent cx="5400040" cy="2661920"/>
+            <wp:effectExtent l="0" t="0" r="0" b="5080"/>
+            <wp:wrapSquare wrapText="bothSides"/>
+            <wp:docPr id="14" name="Imagen 14"/>
+            <wp:cNvGraphicFramePr>
+              <a:graphicFrameLocks xmlns:a="http://schemas.openxmlformats.org/drawingml/2006/main" noChangeAspect="1"/>
+            </wp:cNvGraphicFramePr>
+            <a:graphic xmlns:a="http://schemas.openxmlformats.org/drawingml/2006/main">
+              <a:graphicData uri="http://schemas.openxmlformats.org/drawingml/2006/picture">
+                <pic:pic xmlns:pic="http://schemas.openxmlformats.org/drawingml/2006/picture">
+                  <pic:nvPicPr>
+                    <pic:cNvPr id="1" name=""/>
+                    <pic:cNvPicPr/>
+                  </pic:nvPicPr>
+                  <pic:blipFill>
+                    <a:blip r:embed="rId19">
+                      <a:extLst>
+                        <a:ext uri="{28A0092B-C50C-407E-A947-70E740481C1C}">
+                          <a14:useLocalDpi xmlns:a14="http://schemas.microsoft.com/office/drawing/2010/main" val="0"/>
+                        </a:ext>
+                      </a:extLst>
+                    </a:blip>
+                    <a:stretch>
+                      <a:fillRect/>
+                    </a:stretch>
+                  </pic:blipFill>
+                  <pic:spPr>
+                    <a:xfrm>
+                      <a:off x="0" y="0"/>
                       <a:ext cx="5400040" cy="2661920"/>
                     </a:xfrm>
                     <a:prstGeom prst="rect">
@@ -1522,7 +1798,7 @@
         <w:tab/>
         <w:t xml:space="preserve">En los laboratorios de la EPS no viene instalado por defecto MongoDB como base de datos, por lo que, para poder usar una base de datos se ha accedido a </w:t>
       </w:r>
-      <w:hyperlink r:id="rId19" w:history="1">
+      <w:hyperlink r:id="rId20" w:history="1">
         <w:r>
           <w:rPr>
             <w:rStyle w:val="Hipervnculo"/>
@@ -1537,7 +1813,23 @@
           <w:sz w:val="24"/>
           <w:szCs w:val="24"/>
         </w:rPr>
-        <w:t xml:space="preserve"> y se ha creado un cluster llamado SD, con una base de datos llamada SD, con 5 colecciones: aviones, coches, hoteles, paquetes y users:</w:t>
+        <w:t xml:space="preserve"> y se ha creado un cluster llamado SD, con una base de datos llamada SD, con 5 colecciones: aviones, coches, hoteles, paquetes y </w:t>
+      </w:r>
+      <w:proofErr w:type="spellStart"/>
+      <w:r>
+        <w:rPr>
+          <w:sz w:val="24"/>
+          <w:szCs w:val="24"/>
+        </w:rPr>
+        <w:t>users</w:t>
+      </w:r>
+      <w:proofErr w:type="spellEnd"/>
+      <w:r>
+        <w:rPr>
+          <w:sz w:val="24"/>
+          <w:szCs w:val="24"/>
+        </w:rPr>
+        <w:t>:</w:t>
       </w:r>
     </w:p>
     <w:p>
@@ -1629,7 +1921,23 @@
           <w:sz w:val="24"/>
           <w:szCs w:val="24"/>
         </w:rPr>
-        <w:t xml:space="preserve">Para la implementación de la práctica se han implementado varios End-Points que definen la arquitectura de la práctica. De esta forma, se ha implementado un End-Point para los aviones, para los hoteles, para los coches y para la reserva de paquetes. </w:t>
+        <w:t xml:space="preserve">Para la implementación de la práctica se han implementado varios End-Points que definen la arquitectura de la práctica. De esta forma, se ha implementado un </w:t>
+      </w:r>
+      <w:proofErr w:type="spellStart"/>
+      <w:r>
+        <w:rPr>
+          <w:sz w:val="24"/>
+          <w:szCs w:val="24"/>
+        </w:rPr>
+        <w:t>End</w:t>
+      </w:r>
+      <w:proofErr w:type="spellEnd"/>
+      <w:r>
+        <w:rPr>
+          <w:sz w:val="24"/>
+          <w:szCs w:val="24"/>
+        </w:rPr>
+        <w:t xml:space="preserve">-Point para los aviones, para los hoteles, para los coches y para la reserva de paquetes. </w:t>
       </w:r>
     </w:p>
     <w:p>
@@ -1662,7 +1970,23 @@
           <w:szCs w:val="24"/>
         </w:rPr>
         <w:tab/>
-        <w:t xml:space="preserve">Los 3 End-Points principales, Coches, Aviones y Hoteles, disponen de una colección en la base de datos en la nube, por lo que cada uno de ellos se conectará a una de estas colecciones para consultar/modificar datos. Además, el End-Point que se encarga de crear, </w:t>
+        <w:t xml:space="preserve">Los 3 End-Points principales, Coches, Aviones y Hoteles, disponen de una colección en la base de datos en la nube, por lo que cada uno de ellos se conectará a una de estas colecciones para consultar/modificar datos. Además, el </w:t>
+      </w:r>
+      <w:proofErr w:type="spellStart"/>
+      <w:r>
+        <w:rPr>
+          <w:sz w:val="24"/>
+          <w:szCs w:val="24"/>
+        </w:rPr>
+        <w:t>End</w:t>
+      </w:r>
+      <w:proofErr w:type="spellEnd"/>
+      <w:r>
+        <w:rPr>
+          <w:sz w:val="24"/>
+          <w:szCs w:val="24"/>
+        </w:rPr>
+        <w:t xml:space="preserve">-Point que se encarga de crear, </w:t>
       </w:r>
       <w:r>
         <w:rPr>
@@ -1695,7 +2019,23 @@
           <w:szCs w:val="24"/>
         </w:rPr>
         <w:tab/>
-        <w:t>Por último, se ha creado un GateWay encargado de conectarse a los anteriores End-Points usando la herramienta fetch.</w:t>
+        <w:t xml:space="preserve">Por último, se ha creado un GateWay encargado de conectarse a los anteriores End-Points usando la herramienta </w:t>
+      </w:r>
+      <w:proofErr w:type="spellStart"/>
+      <w:r>
+        <w:rPr>
+          <w:sz w:val="24"/>
+          <w:szCs w:val="24"/>
+        </w:rPr>
+        <w:t>fetch</w:t>
+      </w:r>
+      <w:proofErr w:type="spellEnd"/>
+      <w:r>
+        <w:rPr>
+          <w:sz w:val="24"/>
+          <w:szCs w:val="24"/>
+        </w:rPr>
+        <w:t>.</w:t>
       </w:r>
     </w:p>
     <w:p>
@@ -2954,7 +3294,25 @@
                 <w:color w:val="C00000"/>
                 <w:spacing w:val="3"/>
               </w:rPr>
-              <w:t>{coleccion}</w:t>
+              <w:t>{</w:t>
+            </w:r>
+            <w:proofErr w:type="spellStart"/>
+            <w:r>
+              <w:rPr>
+                <w:rFonts w:ascii="Arial Narrow" w:eastAsia="Times New Roman" w:hAnsi="Arial Narrow" w:cs="Times New Roman"/>
+                <w:color w:val="C00000"/>
+                <w:spacing w:val="3"/>
+              </w:rPr>
+              <w:t>coleccion</w:t>
+            </w:r>
+            <w:proofErr w:type="spellEnd"/>
+            <w:r>
+              <w:rPr>
+                <w:rFonts w:ascii="Arial Narrow" w:eastAsia="Times New Roman" w:hAnsi="Arial Narrow" w:cs="Times New Roman"/>
+                <w:color w:val="C00000"/>
+                <w:spacing w:val="3"/>
+              </w:rPr>
+              <w:t>}</w:t>
             </w:r>
             <w:r>
               <w:rPr>
@@ -3144,7 +3502,25 @@
                 <w:color w:val="C00000"/>
                 <w:spacing w:val="3"/>
               </w:rPr>
-              <w:t>{coleccion}</w:t>
+              <w:t>{</w:t>
+            </w:r>
+            <w:proofErr w:type="spellStart"/>
+            <w:r>
+              <w:rPr>
+                <w:rFonts w:ascii="Arial Narrow" w:eastAsia="Times New Roman" w:hAnsi="Arial Narrow" w:cs="Times New Roman"/>
+                <w:color w:val="C00000"/>
+                <w:spacing w:val="3"/>
+              </w:rPr>
+              <w:t>coleccion</w:t>
+            </w:r>
+            <w:proofErr w:type="spellEnd"/>
+            <w:r>
+              <w:rPr>
+                <w:rFonts w:ascii="Arial Narrow" w:eastAsia="Times New Roman" w:hAnsi="Arial Narrow" w:cs="Times New Roman"/>
+                <w:color w:val="C00000"/>
+                <w:spacing w:val="3"/>
+              </w:rPr>
+              <w:t>}</w:t>
             </w:r>
             <w:r>
               <w:rPr>
@@ -3837,8 +4213,18 @@
                 <w:color w:val="333333"/>
                 <w:spacing w:val="3"/>
               </w:rPr>
-              <w:t>/login</w:t>
-            </w:r>
+              <w:t>/</w:t>
+            </w:r>
+            <w:proofErr w:type="spellStart"/>
+            <w:r>
+              <w:rPr>
+                <w:rFonts w:ascii="Arial Narrow" w:eastAsia="Times New Roman" w:hAnsi="Arial Narrow" w:cs="Times New Roman"/>
+                <w:color w:val="333333"/>
+                <w:spacing w:val="3"/>
+              </w:rPr>
+              <w:t>login</w:t>
+            </w:r>
+            <w:proofErr w:type="spellEnd"/>
           </w:p>
         </w:tc>
         <w:tc>
@@ -3955,8 +4341,18 @@
                 <w:color w:val="333333"/>
                 <w:spacing w:val="3"/>
               </w:rPr>
-              <w:t>/register</w:t>
-            </w:r>
+              <w:t>/</w:t>
+            </w:r>
+            <w:proofErr w:type="spellStart"/>
+            <w:r>
+              <w:rPr>
+                <w:rFonts w:ascii="Arial Narrow" w:eastAsia="Times New Roman" w:hAnsi="Arial Narrow" w:cs="Times New Roman"/>
+                <w:color w:val="333333"/>
+                <w:spacing w:val="3"/>
+              </w:rPr>
+              <w:t>register</w:t>
+            </w:r>
+            <w:proofErr w:type="spellEnd"/>
           </w:p>
         </w:tc>
         <w:tc>
@@ -4134,7 +4530,25 @@
                 <w:color w:val="333333"/>
                 <w:spacing w:val="3"/>
               </w:rPr>
-              <w:t xml:space="preserve">Se encarga de modificar la colección pasada en la url (coches, aviones, hoteles). El </w:t>
+              <w:t xml:space="preserve">Se encarga de modificar la colección pasada en la </w:t>
+            </w:r>
+            <w:proofErr w:type="spellStart"/>
+            <w:r>
+              <w:rPr>
+                <w:rFonts w:ascii="Arial Narrow" w:eastAsia="Times New Roman" w:hAnsi="Arial Narrow" w:cs="Times New Roman"/>
+                <w:color w:val="333333"/>
+                <w:spacing w:val="3"/>
+              </w:rPr>
+              <w:t>url</w:t>
+            </w:r>
+            <w:proofErr w:type="spellEnd"/>
+            <w:r>
+              <w:rPr>
+                <w:rFonts w:ascii="Arial Narrow" w:eastAsia="Times New Roman" w:hAnsi="Arial Narrow" w:cs="Times New Roman"/>
+                <w:color w:val="333333"/>
+                <w:spacing w:val="3"/>
+              </w:rPr>
+              <w:t xml:space="preserve"> (coches, aviones, hoteles). El </w:t>
             </w:r>
             <w:r>
               <w:rPr>
@@ -4342,6 +4756,146 @@
                 <w:spacing w:val="3"/>
               </w:rPr>
               <w:t>de la colección pasada. A diferencia del resto de métodos, este método requiere del ID del producto a eliminar.</w:t>
+            </w:r>
+          </w:p>
+        </w:tc>
+      </w:tr>
+      <w:tr>
+        <w:tc>
+          <w:tcPr>
+            <w:tcW w:w="843" w:type="dxa"/>
+            <w:tcBorders>
+              <w:top w:val="single" w:sz="6" w:space="0" w:color="DDDDDD"/>
+              <w:left w:val="single" w:sz="6" w:space="0" w:color="DDDDDD"/>
+              <w:bottom w:val="single" w:sz="6" w:space="0" w:color="DDDDDD"/>
+              <w:right w:val="single" w:sz="6" w:space="0" w:color="DDDDDD"/>
+            </w:tcBorders>
+            <w:shd w:val="clear" w:color="auto" w:fill="F8F8F8"/>
+            <w:tcMar>
+              <w:top w:w="15" w:type="dxa"/>
+              <w:left w:w="15" w:type="dxa"/>
+              <w:bottom w:w="15" w:type="dxa"/>
+              <w:right w:w="15" w:type="dxa"/>
+            </w:tcMar>
+            <w:vAlign w:val="center"/>
+          </w:tcPr>
+          <w:p>
+            <w:pPr>
+              <w:spacing w:before="100" w:beforeAutospacing="1" w:after="100" w:afterAutospacing="1" w:line="256" w:lineRule="auto"/>
+              <w:jc w:val="center"/>
+              <w:rPr>
+                <w:rFonts w:ascii="Arial Narrow" w:eastAsia="Times New Roman" w:hAnsi="Arial Narrow" w:cs="Times New Roman"/>
+                <w:b/>
+                <w:bCs/>
+                <w:color w:val="C00000"/>
+                <w:spacing w:val="3"/>
+              </w:rPr>
+            </w:pPr>
+            <w:r>
+              <w:rPr>
+                <w:rFonts w:ascii="Arial Narrow" w:eastAsia="Times New Roman" w:hAnsi="Arial Narrow" w:cs="Times New Roman"/>
+                <w:b/>
+                <w:bCs/>
+                <w:color w:val="C00000"/>
+                <w:spacing w:val="3"/>
+              </w:rPr>
+              <w:t>DELETE</w:t>
+            </w:r>
+          </w:p>
+        </w:tc>
+        <w:tc>
+          <w:tcPr>
+            <w:tcW w:w="2277" w:type="dxa"/>
+            <w:tcBorders>
+              <w:top w:val="single" w:sz="6" w:space="0" w:color="DDDDDD"/>
+              <w:left w:val="single" w:sz="6" w:space="0" w:color="DDDDDD"/>
+              <w:bottom w:val="single" w:sz="6" w:space="0" w:color="DDDDDD"/>
+              <w:right w:val="single" w:sz="6" w:space="0" w:color="DDDDDD"/>
+            </w:tcBorders>
+            <w:shd w:val="clear" w:color="auto" w:fill="F8F8F8"/>
+            <w:tcMar>
+              <w:top w:w="90" w:type="dxa"/>
+              <w:left w:w="195" w:type="dxa"/>
+              <w:bottom w:w="90" w:type="dxa"/>
+              <w:right w:w="195" w:type="dxa"/>
+            </w:tcMar>
+            <w:vAlign w:val="center"/>
+          </w:tcPr>
+          <w:p>
+            <w:pPr>
+              <w:spacing w:after="0" w:line="256" w:lineRule="auto"/>
+              <w:rPr>
+                <w:rFonts w:ascii="Arial Narrow" w:eastAsia="Times New Roman" w:hAnsi="Arial Narrow" w:cs="Times New Roman"/>
+                <w:color w:val="333333"/>
+                <w:spacing w:val="3"/>
+              </w:rPr>
+            </w:pPr>
+            <w:r>
+              <w:rPr>
+                <w:rFonts w:ascii="Arial Narrow" w:eastAsia="Times New Roman" w:hAnsi="Arial Narrow" w:cs="Times New Roman"/>
+                <w:color w:val="333333"/>
+                <w:spacing w:val="3"/>
+              </w:rPr>
+              <w:t>/api/paquetes/</w:t>
+            </w:r>
+            <w:r>
+              <w:rPr>
+                <w:rFonts w:ascii="Arial Narrow" w:eastAsia="Times New Roman" w:hAnsi="Arial Narrow" w:cs="Times New Roman"/>
+                <w:color w:val="C00000"/>
+                <w:spacing w:val="3"/>
+              </w:rPr>
+              <w:t>{id}</w:t>
+            </w:r>
+          </w:p>
+        </w:tc>
+        <w:tc>
+          <w:tcPr>
+            <w:tcW w:w="7355" w:type="dxa"/>
+            <w:tcBorders>
+              <w:top w:val="single" w:sz="6" w:space="0" w:color="DDDDDD"/>
+              <w:left w:val="single" w:sz="6" w:space="0" w:color="DDDDDD"/>
+              <w:bottom w:val="single" w:sz="6" w:space="0" w:color="DDDDDD"/>
+              <w:right w:val="single" w:sz="6" w:space="0" w:color="DDDDDD"/>
+            </w:tcBorders>
+            <w:shd w:val="clear" w:color="auto" w:fill="F8F8F8"/>
+            <w:tcMar>
+              <w:top w:w="90" w:type="dxa"/>
+              <w:left w:w="195" w:type="dxa"/>
+              <w:bottom w:w="90" w:type="dxa"/>
+              <w:right w:w="195" w:type="dxa"/>
+            </w:tcMar>
+            <w:vAlign w:val="center"/>
+          </w:tcPr>
+          <w:p>
+            <w:pPr>
+              <w:spacing w:after="0" w:line="256" w:lineRule="auto"/>
+              <w:rPr>
+                <w:rFonts w:ascii="Arial Narrow" w:eastAsia="Times New Roman" w:hAnsi="Arial Narrow" w:cs="Times New Roman"/>
+                <w:spacing w:val="3"/>
+              </w:rPr>
+            </w:pPr>
+            <w:r>
+              <w:rPr>
+                <w:rFonts w:ascii="Arial Narrow" w:eastAsia="Times New Roman" w:hAnsi="Arial Narrow" w:cs="Times New Roman"/>
+                <w:color w:val="333333"/>
+                <w:spacing w:val="3"/>
+              </w:rPr>
+              <w:t xml:space="preserve">Elimina el paquete cuyo id coincide con el pasado en </w:t>
+            </w:r>
+            <w:r>
+              <w:rPr>
+                <w:rFonts w:ascii="Arial Narrow" w:eastAsia="Times New Roman" w:hAnsi="Arial Narrow" w:cs="Times New Roman"/>
+                <w:color w:val="C00000"/>
+                <w:spacing w:val="3"/>
+              </w:rPr>
+              <w:t>{id}</w:t>
+            </w:r>
+            <w:r>
+              <w:rPr>
+                <w:rFonts w:ascii="Arial Narrow" w:eastAsia="Times New Roman" w:hAnsi="Arial Narrow" w:cs="Times New Roman"/>
+                <w:spacing w:val="3"/>
+              </w:rPr>
+              <w:t>.</w:t>
             </w:r>
           </w:p>
         </w:tc>
@@ -4386,9 +4940,9 @@
         <w:tblLook w:val="04A0" w:firstRow="1" w:lastRow="0" w:firstColumn="1" w:lastColumn="0" w:noHBand="0" w:noVBand="1"/>
       </w:tblPr>
       <w:tblGrid>
-        <w:gridCol w:w="734"/>
+        <w:gridCol w:w="810"/>
         <w:gridCol w:w="2658"/>
-        <w:gridCol w:w="5096"/>
+        <w:gridCol w:w="5020"/>
       </w:tblGrid>
       <w:tr>
         <w:trPr>
@@ -4864,6 +5418,7 @@
                 <w:color w:val="00B050"/>
                 <w:spacing w:val="3"/>
               </w:rPr>
+              <w:lastRenderedPageBreak/>
               <w:t>GET</w:t>
             </w:r>
           </w:p>
@@ -5064,6 +5619,432 @@
           </w:p>
         </w:tc>
       </w:tr>
+      <w:tr>
+        <w:tc>
+          <w:tcPr>
+            <w:tcW w:w="843" w:type="dxa"/>
+            <w:tcBorders>
+              <w:top w:val="single" w:sz="6" w:space="0" w:color="DDDDDD"/>
+              <w:left w:val="single" w:sz="6" w:space="0" w:color="DDDDDD"/>
+              <w:bottom w:val="single" w:sz="6" w:space="0" w:color="DDDDDD"/>
+              <w:right w:val="single" w:sz="6" w:space="0" w:color="DDDDDD"/>
+            </w:tcBorders>
+            <w:shd w:val="clear" w:color="auto" w:fill="F8F8F8"/>
+            <w:tcMar>
+              <w:top w:w="15" w:type="dxa"/>
+              <w:left w:w="15" w:type="dxa"/>
+              <w:bottom w:w="15" w:type="dxa"/>
+              <w:right w:w="15" w:type="dxa"/>
+            </w:tcMar>
+            <w:vAlign w:val="center"/>
+          </w:tcPr>
+          <w:p>
+            <w:pPr>
+              <w:spacing w:before="100" w:beforeAutospacing="1" w:after="100" w:afterAutospacing="1" w:line="256" w:lineRule="auto"/>
+              <w:jc w:val="center"/>
+              <w:rPr>
+                <w:rFonts w:ascii="Arial Narrow" w:eastAsia="Times New Roman" w:hAnsi="Arial Narrow" w:cs="Times New Roman"/>
+                <w:b/>
+                <w:bCs/>
+                <w:color w:val="00B050"/>
+                <w:spacing w:val="3"/>
+              </w:rPr>
+            </w:pPr>
+            <w:r>
+              <w:rPr>
+                <w:rFonts w:ascii="Arial Narrow" w:eastAsia="Times New Roman" w:hAnsi="Arial Narrow" w:cs="Times New Roman"/>
+                <w:b/>
+                <w:bCs/>
+                <w:color w:val="FFC000"/>
+                <w:spacing w:val="3"/>
+              </w:rPr>
+              <w:t>POST</w:t>
+            </w:r>
+          </w:p>
+        </w:tc>
+        <w:tc>
+          <w:tcPr>
+            <w:tcW w:w="2277" w:type="dxa"/>
+            <w:tcBorders>
+              <w:top w:val="single" w:sz="6" w:space="0" w:color="DDDDDD"/>
+              <w:left w:val="single" w:sz="6" w:space="0" w:color="DDDDDD"/>
+              <w:bottom w:val="single" w:sz="6" w:space="0" w:color="DDDDDD"/>
+              <w:right w:val="single" w:sz="6" w:space="0" w:color="DDDDDD"/>
+            </w:tcBorders>
+            <w:shd w:val="clear" w:color="auto" w:fill="F8F8F8"/>
+            <w:tcMar>
+              <w:top w:w="90" w:type="dxa"/>
+              <w:left w:w="195" w:type="dxa"/>
+              <w:bottom w:w="90" w:type="dxa"/>
+              <w:right w:w="195" w:type="dxa"/>
+            </w:tcMar>
+            <w:vAlign w:val="center"/>
+          </w:tcPr>
+          <w:p>
+            <w:pPr>
+              <w:spacing w:after="0" w:line="256" w:lineRule="auto"/>
+              <w:rPr>
+                <w:rFonts w:ascii="Arial Narrow" w:eastAsia="Times New Roman" w:hAnsi="Arial Narrow" w:cs="Times New Roman"/>
+                <w:color w:val="333333"/>
+                <w:spacing w:val="3"/>
+              </w:rPr>
+            </w:pPr>
+            <w:r>
+              <w:rPr>
+                <w:rFonts w:ascii="Arial Narrow" w:eastAsia="Times New Roman" w:hAnsi="Arial Narrow" w:cs="Times New Roman"/>
+                <w:color w:val="333333"/>
+                <w:spacing w:val="3"/>
+              </w:rPr>
+              <w:t>/api/</w:t>
+            </w:r>
+            <w:r>
+              <w:rPr>
+                <w:rFonts w:ascii="Arial Narrow" w:eastAsia="Times New Roman" w:hAnsi="Arial Narrow" w:cs="Times New Roman"/>
+                <w:color w:val="C00000"/>
+                <w:spacing w:val="3"/>
+              </w:rPr>
+              <w:t>{colecciones}</w:t>
+            </w:r>
+          </w:p>
+        </w:tc>
+        <w:tc>
+          <w:tcPr>
+            <w:tcW w:w="7355" w:type="dxa"/>
+            <w:tcBorders>
+              <w:top w:val="single" w:sz="6" w:space="0" w:color="DDDDDD"/>
+              <w:left w:val="single" w:sz="6" w:space="0" w:color="DDDDDD"/>
+              <w:bottom w:val="single" w:sz="6" w:space="0" w:color="DDDDDD"/>
+              <w:right w:val="single" w:sz="6" w:space="0" w:color="DDDDDD"/>
+            </w:tcBorders>
+            <w:shd w:val="clear" w:color="auto" w:fill="F8F8F8"/>
+            <w:tcMar>
+              <w:top w:w="90" w:type="dxa"/>
+              <w:left w:w="195" w:type="dxa"/>
+              <w:bottom w:w="90" w:type="dxa"/>
+              <w:right w:w="195" w:type="dxa"/>
+            </w:tcMar>
+            <w:vAlign w:val="center"/>
+          </w:tcPr>
+          <w:p>
+            <w:pPr>
+              <w:spacing w:after="0" w:line="256" w:lineRule="auto"/>
+              <w:rPr>
+                <w:rFonts w:ascii="Arial Narrow" w:eastAsia="Times New Roman" w:hAnsi="Arial Narrow" w:cs="Times New Roman"/>
+                <w:color w:val="333333"/>
+                <w:spacing w:val="3"/>
+              </w:rPr>
+            </w:pPr>
+            <w:r>
+              <w:rPr>
+                <w:rFonts w:ascii="Arial Narrow" w:eastAsia="Times New Roman" w:hAnsi="Arial Narrow" w:cs="Times New Roman"/>
+                <w:color w:val="333333"/>
+                <w:spacing w:val="3"/>
+              </w:rPr>
+              <w:t>Crea un nuevo coche.</w:t>
+            </w:r>
+          </w:p>
+        </w:tc>
+      </w:tr>
+      <w:tr>
+        <w:tc>
+          <w:tcPr>
+            <w:tcW w:w="843" w:type="dxa"/>
+            <w:tcBorders>
+              <w:top w:val="single" w:sz="6" w:space="0" w:color="DDDDDD"/>
+              <w:left w:val="single" w:sz="6" w:space="0" w:color="DDDDDD"/>
+              <w:bottom w:val="single" w:sz="6" w:space="0" w:color="DDDDDD"/>
+              <w:right w:val="single" w:sz="6" w:space="0" w:color="DDDDDD"/>
+            </w:tcBorders>
+            <w:shd w:val="clear" w:color="auto" w:fill="F8F8F8"/>
+            <w:tcMar>
+              <w:top w:w="15" w:type="dxa"/>
+              <w:left w:w="15" w:type="dxa"/>
+              <w:bottom w:w="15" w:type="dxa"/>
+              <w:right w:w="15" w:type="dxa"/>
+            </w:tcMar>
+            <w:vAlign w:val="center"/>
+          </w:tcPr>
+          <w:p>
+            <w:pPr>
+              <w:spacing w:before="100" w:beforeAutospacing="1" w:after="100" w:afterAutospacing="1" w:line="256" w:lineRule="auto"/>
+              <w:jc w:val="center"/>
+              <w:rPr>
+                <w:rFonts w:ascii="Arial Narrow" w:eastAsia="Times New Roman" w:hAnsi="Arial Narrow" w:cs="Times New Roman"/>
+                <w:b/>
+                <w:bCs/>
+                <w:color w:val="00B0F0"/>
+                <w:spacing w:val="3"/>
+              </w:rPr>
+            </w:pPr>
+            <w:r>
+              <w:rPr>
+                <w:rFonts w:ascii="Arial Narrow" w:eastAsia="Times New Roman" w:hAnsi="Arial Narrow" w:cs="Times New Roman"/>
+                <w:b/>
+                <w:bCs/>
+                <w:color w:val="00B0F0"/>
+                <w:spacing w:val="3"/>
+              </w:rPr>
+              <w:t>PUT</w:t>
+            </w:r>
+          </w:p>
+        </w:tc>
+        <w:tc>
+          <w:tcPr>
+            <w:tcW w:w="2277" w:type="dxa"/>
+            <w:tcBorders>
+              <w:top w:val="single" w:sz="6" w:space="0" w:color="DDDDDD"/>
+              <w:left w:val="single" w:sz="6" w:space="0" w:color="DDDDDD"/>
+              <w:bottom w:val="single" w:sz="6" w:space="0" w:color="DDDDDD"/>
+              <w:right w:val="single" w:sz="6" w:space="0" w:color="DDDDDD"/>
+            </w:tcBorders>
+            <w:shd w:val="clear" w:color="auto" w:fill="F8F8F8"/>
+            <w:tcMar>
+              <w:top w:w="90" w:type="dxa"/>
+              <w:left w:w="195" w:type="dxa"/>
+              <w:bottom w:w="90" w:type="dxa"/>
+              <w:right w:w="195" w:type="dxa"/>
+            </w:tcMar>
+            <w:vAlign w:val="center"/>
+          </w:tcPr>
+          <w:p>
+            <w:pPr>
+              <w:spacing w:after="0" w:line="256" w:lineRule="auto"/>
+              <w:rPr>
+                <w:rFonts w:ascii="Arial Narrow" w:eastAsia="Times New Roman" w:hAnsi="Arial Narrow" w:cs="Times New Roman"/>
+                <w:color w:val="333333"/>
+                <w:spacing w:val="3"/>
+              </w:rPr>
+            </w:pPr>
+            <w:r>
+              <w:rPr>
+                <w:rFonts w:ascii="Arial Narrow" w:eastAsia="Times New Roman" w:hAnsi="Arial Narrow" w:cs="Times New Roman"/>
+                <w:color w:val="333333"/>
+                <w:spacing w:val="3"/>
+              </w:rPr>
+              <w:t>/api/</w:t>
+            </w:r>
+            <w:r>
+              <w:rPr>
+                <w:rFonts w:ascii="Arial Narrow" w:eastAsia="Times New Roman" w:hAnsi="Arial Narrow" w:cs="Times New Roman"/>
+                <w:color w:val="C00000"/>
+                <w:spacing w:val="3"/>
+              </w:rPr>
+              <w:t>{colecciones}</w:t>
+            </w:r>
+            <w:r>
+              <w:rPr>
+                <w:rFonts w:ascii="Arial Narrow" w:eastAsia="Times New Roman" w:hAnsi="Arial Narrow" w:cs="Times New Roman"/>
+                <w:color w:val="333333"/>
+                <w:spacing w:val="3"/>
+              </w:rPr>
+              <w:t>/</w:t>
+            </w:r>
+            <w:r>
+              <w:rPr>
+                <w:rFonts w:ascii="Arial Narrow" w:eastAsia="Times New Roman" w:hAnsi="Arial Narrow" w:cs="Times New Roman"/>
+                <w:color w:val="C00000"/>
+                <w:spacing w:val="3"/>
+              </w:rPr>
+              <w:t>{nombre}</w:t>
+            </w:r>
+          </w:p>
+        </w:tc>
+        <w:tc>
+          <w:tcPr>
+            <w:tcW w:w="7355" w:type="dxa"/>
+            <w:tcBorders>
+              <w:top w:val="single" w:sz="6" w:space="0" w:color="DDDDDD"/>
+              <w:left w:val="single" w:sz="6" w:space="0" w:color="DDDDDD"/>
+              <w:bottom w:val="single" w:sz="6" w:space="0" w:color="DDDDDD"/>
+              <w:right w:val="single" w:sz="6" w:space="0" w:color="DDDDDD"/>
+            </w:tcBorders>
+            <w:shd w:val="clear" w:color="auto" w:fill="F8F8F8"/>
+            <w:tcMar>
+              <w:top w:w="90" w:type="dxa"/>
+              <w:left w:w="195" w:type="dxa"/>
+              <w:bottom w:w="90" w:type="dxa"/>
+              <w:right w:w="195" w:type="dxa"/>
+            </w:tcMar>
+            <w:vAlign w:val="center"/>
+          </w:tcPr>
+          <w:p>
+            <w:pPr>
+              <w:spacing w:after="0" w:line="256" w:lineRule="auto"/>
+              <w:rPr>
+                <w:rFonts w:ascii="Arial Narrow" w:eastAsia="Times New Roman" w:hAnsi="Arial Narrow" w:cs="Times New Roman"/>
+                <w:color w:val="333333"/>
+                <w:spacing w:val="3"/>
+              </w:rPr>
+            </w:pPr>
+            <w:r>
+              <w:rPr>
+                <w:rFonts w:ascii="Arial Narrow" w:eastAsia="Times New Roman" w:hAnsi="Arial Narrow" w:cs="Times New Roman"/>
+                <w:color w:val="333333"/>
+                <w:spacing w:val="3"/>
+              </w:rPr>
+              <w:t xml:space="preserve">Modifica el coche cuyo nombre coincide con </w:t>
+            </w:r>
+            <w:r>
+              <w:rPr>
+                <w:rFonts w:ascii="Arial Narrow" w:eastAsia="Times New Roman" w:hAnsi="Arial Narrow" w:cs="Times New Roman"/>
+                <w:color w:val="C00000"/>
+                <w:spacing w:val="3"/>
+              </w:rPr>
+              <w:t>{nombre}</w:t>
+            </w:r>
+          </w:p>
+        </w:tc>
+      </w:tr>
+      <w:tr>
+        <w:tc>
+          <w:tcPr>
+            <w:tcW w:w="843" w:type="dxa"/>
+            <w:tcBorders>
+              <w:top w:val="single" w:sz="6" w:space="0" w:color="DDDDDD"/>
+              <w:left w:val="single" w:sz="6" w:space="0" w:color="DDDDDD"/>
+              <w:bottom w:val="single" w:sz="6" w:space="0" w:color="DDDDDD"/>
+              <w:right w:val="single" w:sz="6" w:space="0" w:color="DDDDDD"/>
+            </w:tcBorders>
+            <w:shd w:val="clear" w:color="auto" w:fill="F8F8F8"/>
+            <w:tcMar>
+              <w:top w:w="15" w:type="dxa"/>
+              <w:left w:w="15" w:type="dxa"/>
+              <w:bottom w:w="15" w:type="dxa"/>
+              <w:right w:w="15" w:type="dxa"/>
+            </w:tcMar>
+            <w:vAlign w:val="center"/>
+          </w:tcPr>
+          <w:p>
+            <w:pPr>
+              <w:spacing w:before="100" w:beforeAutospacing="1" w:after="100" w:afterAutospacing="1" w:line="256" w:lineRule="auto"/>
+              <w:jc w:val="center"/>
+              <w:rPr>
+                <w:rFonts w:ascii="Arial Narrow" w:eastAsia="Times New Roman" w:hAnsi="Arial Narrow" w:cs="Times New Roman"/>
+                <w:b/>
+                <w:bCs/>
+                <w:color w:val="00B0F0"/>
+                <w:spacing w:val="3"/>
+              </w:rPr>
+            </w:pPr>
+            <w:r>
+              <w:rPr>
+                <w:rFonts w:ascii="Arial Narrow" w:eastAsia="Times New Roman" w:hAnsi="Arial Narrow" w:cs="Times New Roman"/>
+                <w:b/>
+                <w:bCs/>
+                <w:color w:val="C00000"/>
+                <w:spacing w:val="3"/>
+              </w:rPr>
+              <w:t>DELETE</w:t>
+            </w:r>
+          </w:p>
+        </w:tc>
+        <w:tc>
+          <w:tcPr>
+            <w:tcW w:w="2277" w:type="dxa"/>
+            <w:tcBorders>
+              <w:top w:val="single" w:sz="6" w:space="0" w:color="DDDDDD"/>
+              <w:left w:val="single" w:sz="6" w:space="0" w:color="DDDDDD"/>
+              <w:bottom w:val="single" w:sz="6" w:space="0" w:color="DDDDDD"/>
+              <w:right w:val="single" w:sz="6" w:space="0" w:color="DDDDDD"/>
+            </w:tcBorders>
+            <w:shd w:val="clear" w:color="auto" w:fill="F8F8F8"/>
+            <w:tcMar>
+              <w:top w:w="90" w:type="dxa"/>
+              <w:left w:w="195" w:type="dxa"/>
+              <w:bottom w:w="90" w:type="dxa"/>
+              <w:right w:w="195" w:type="dxa"/>
+            </w:tcMar>
+            <w:vAlign w:val="center"/>
+          </w:tcPr>
+          <w:p>
+            <w:pPr>
+              <w:spacing w:after="0" w:line="256" w:lineRule="auto"/>
+              <w:rPr>
+                <w:rFonts w:ascii="Arial Narrow" w:eastAsia="Times New Roman" w:hAnsi="Arial Narrow" w:cs="Times New Roman"/>
+                <w:color w:val="333333"/>
+                <w:spacing w:val="3"/>
+              </w:rPr>
+            </w:pPr>
+            <w:r>
+              <w:rPr>
+                <w:rFonts w:ascii="Arial Narrow" w:eastAsia="Times New Roman" w:hAnsi="Arial Narrow" w:cs="Times New Roman"/>
+                <w:color w:val="333333"/>
+                <w:spacing w:val="3"/>
+              </w:rPr>
+              <w:t>/api/</w:t>
+            </w:r>
+            <w:r>
+              <w:rPr>
+                <w:rFonts w:ascii="Arial Narrow" w:eastAsia="Times New Roman" w:hAnsi="Arial Narrow" w:cs="Times New Roman"/>
+                <w:color w:val="C00000"/>
+                <w:spacing w:val="3"/>
+              </w:rPr>
+              <w:t>{colecciones}</w:t>
+            </w:r>
+            <w:r>
+              <w:rPr>
+                <w:rFonts w:ascii="Arial Narrow" w:eastAsia="Times New Roman" w:hAnsi="Arial Narrow" w:cs="Times New Roman"/>
+                <w:color w:val="333333"/>
+                <w:spacing w:val="3"/>
+              </w:rPr>
+              <w:t>/</w:t>
+            </w:r>
+            <w:r>
+              <w:rPr>
+                <w:rFonts w:ascii="Arial Narrow" w:eastAsia="Times New Roman" w:hAnsi="Arial Narrow" w:cs="Times New Roman"/>
+                <w:color w:val="C00000"/>
+                <w:spacing w:val="3"/>
+              </w:rPr>
+              <w:t>{id}</w:t>
+            </w:r>
+          </w:p>
+        </w:tc>
+        <w:tc>
+          <w:tcPr>
+            <w:tcW w:w="7355" w:type="dxa"/>
+            <w:tcBorders>
+              <w:top w:val="single" w:sz="6" w:space="0" w:color="DDDDDD"/>
+              <w:left w:val="single" w:sz="6" w:space="0" w:color="DDDDDD"/>
+              <w:bottom w:val="single" w:sz="6" w:space="0" w:color="DDDDDD"/>
+              <w:right w:val="single" w:sz="6" w:space="0" w:color="DDDDDD"/>
+            </w:tcBorders>
+            <w:shd w:val="clear" w:color="auto" w:fill="F8F8F8"/>
+            <w:tcMar>
+              <w:top w:w="90" w:type="dxa"/>
+              <w:left w:w="195" w:type="dxa"/>
+              <w:bottom w:w="90" w:type="dxa"/>
+              <w:right w:w="195" w:type="dxa"/>
+            </w:tcMar>
+            <w:vAlign w:val="center"/>
+          </w:tcPr>
+          <w:p>
+            <w:pPr>
+              <w:spacing w:after="0" w:line="256" w:lineRule="auto"/>
+              <w:rPr>
+                <w:rFonts w:ascii="Arial Narrow" w:eastAsia="Times New Roman" w:hAnsi="Arial Narrow" w:cs="Times New Roman"/>
+                <w:color w:val="333333"/>
+                <w:spacing w:val="3"/>
+              </w:rPr>
+            </w:pPr>
+            <w:r>
+              <w:rPr>
+                <w:rFonts w:ascii="Arial Narrow" w:eastAsia="Times New Roman" w:hAnsi="Arial Narrow" w:cs="Times New Roman"/>
+                <w:color w:val="333333"/>
+                <w:spacing w:val="3"/>
+              </w:rPr>
+              <w:t xml:space="preserve">Elimina el coche cuyo id coincide con </w:t>
+            </w:r>
+            <w:r>
+              <w:rPr>
+                <w:rFonts w:ascii="Arial Narrow" w:eastAsia="Times New Roman" w:hAnsi="Arial Narrow" w:cs="Times New Roman"/>
+                <w:color w:val="C00000"/>
+                <w:spacing w:val="3"/>
+              </w:rPr>
+              <w:t>{id}</w:t>
+            </w:r>
+          </w:p>
+        </w:tc>
+      </w:tr>
     </w:tbl>
     <w:p>
       <w:pPr>
@@ -5074,11 +6055,1968 @@
       </w:pPr>
     </w:p>
     <w:p>
+      <w:pPr>
+        <w:pStyle w:val="Ttulo2"/>
+      </w:pPr>
+      <w:r>
+        <w:t>API-REST-Paquetes</w:t>
+      </w:r>
+    </w:p>
+    <w:p>
       <w:r>
         <w:tab/>
       </w:r>
     </w:p>
+    <w:tbl>
+      <w:tblPr>
+        <w:tblW w:w="0" w:type="auto"/>
+        <w:shd w:val="clear" w:color="auto" w:fill="FFFFFF"/>
+        <w:tblLook w:val="04A0" w:firstRow="1" w:lastRow="0" w:firstColumn="1" w:lastColumn="0" w:noHBand="0" w:noVBand="1"/>
+      </w:tblPr>
+      <w:tblGrid>
+        <w:gridCol w:w="760"/>
+        <w:gridCol w:w="2578"/>
+        <w:gridCol w:w="5150"/>
+      </w:tblGrid>
+      <w:tr>
+        <w:trPr>
+          <w:tblHeader/>
+        </w:trPr>
+        <w:tc>
+          <w:tcPr>
+            <w:tcW w:w="736" w:type="dxa"/>
+            <w:tcBorders>
+              <w:top w:val="single" w:sz="6" w:space="0" w:color="DDDDDD"/>
+              <w:left w:val="single" w:sz="6" w:space="0" w:color="DDDDDD"/>
+              <w:bottom w:val="single" w:sz="6" w:space="0" w:color="DDDDDD"/>
+              <w:right w:val="single" w:sz="6" w:space="0" w:color="DDDDDD"/>
+            </w:tcBorders>
+            <w:shd w:val="clear" w:color="auto" w:fill="FFFFFF"/>
+            <w:tcMar>
+              <w:top w:w="15" w:type="dxa"/>
+              <w:left w:w="15" w:type="dxa"/>
+              <w:bottom w:w="15" w:type="dxa"/>
+              <w:right w:w="15" w:type="dxa"/>
+            </w:tcMar>
+            <w:vAlign w:val="center"/>
+            <w:hideMark/>
+          </w:tcPr>
+          <w:p>
+            <w:pPr>
+              <w:spacing w:after="0" w:line="256" w:lineRule="auto"/>
+              <w:jc w:val="center"/>
+              <w:rPr>
+                <w:rFonts w:ascii="Arial Narrow" w:eastAsia="Times New Roman" w:hAnsi="Arial Narrow" w:cs="Times New Roman"/>
+                <w:b/>
+                <w:bCs/>
+                <w:color w:val="333333"/>
+                <w:spacing w:val="3"/>
+              </w:rPr>
+            </w:pPr>
+            <w:r>
+              <w:rPr>
+                <w:rFonts w:ascii="Arial Narrow" w:eastAsia="Times New Roman" w:hAnsi="Arial Narrow" w:cs="Times New Roman"/>
+                <w:b/>
+                <w:bCs/>
+                <w:color w:val="333333"/>
+                <w:spacing w:val="3"/>
+              </w:rPr>
+              <w:t>Verbo HTTP</w:t>
+            </w:r>
+          </w:p>
+        </w:tc>
+        <w:tc>
+          <w:tcPr>
+            <w:tcW w:w="2578" w:type="dxa"/>
+            <w:tcBorders>
+              <w:top w:val="single" w:sz="6" w:space="0" w:color="DDDDDD"/>
+              <w:left w:val="single" w:sz="6" w:space="0" w:color="DDDDDD"/>
+              <w:bottom w:val="single" w:sz="6" w:space="0" w:color="DDDDDD"/>
+              <w:right w:val="single" w:sz="6" w:space="0" w:color="DDDDDD"/>
+            </w:tcBorders>
+            <w:shd w:val="clear" w:color="auto" w:fill="FFFFFF"/>
+            <w:tcMar>
+              <w:top w:w="90" w:type="dxa"/>
+              <w:left w:w="195" w:type="dxa"/>
+              <w:bottom w:w="90" w:type="dxa"/>
+              <w:right w:w="195" w:type="dxa"/>
+            </w:tcMar>
+            <w:vAlign w:val="center"/>
+            <w:hideMark/>
+          </w:tcPr>
+          <w:p>
+            <w:pPr>
+              <w:spacing w:after="0" w:line="256" w:lineRule="auto"/>
+              <w:jc w:val="center"/>
+              <w:rPr>
+                <w:rFonts w:ascii="Arial Narrow" w:eastAsia="Times New Roman" w:hAnsi="Arial Narrow" w:cs="Times New Roman"/>
+                <w:b/>
+                <w:bCs/>
+                <w:color w:val="333333"/>
+                <w:spacing w:val="3"/>
+              </w:rPr>
+            </w:pPr>
+            <w:r>
+              <w:rPr>
+                <w:rFonts w:ascii="Arial Narrow" w:eastAsia="Times New Roman" w:hAnsi="Arial Narrow" w:cs="Times New Roman"/>
+                <w:b/>
+                <w:bCs/>
+                <w:color w:val="333333"/>
+                <w:spacing w:val="3"/>
+              </w:rPr>
+              <w:t>Ruta</w:t>
+            </w:r>
+          </w:p>
+        </w:tc>
+        <w:tc>
+          <w:tcPr>
+            <w:tcW w:w="5174" w:type="dxa"/>
+            <w:tcBorders>
+              <w:top w:val="single" w:sz="6" w:space="0" w:color="DDDDDD"/>
+              <w:left w:val="single" w:sz="6" w:space="0" w:color="DDDDDD"/>
+              <w:bottom w:val="single" w:sz="6" w:space="0" w:color="DDDDDD"/>
+              <w:right w:val="single" w:sz="6" w:space="0" w:color="DDDDDD"/>
+            </w:tcBorders>
+            <w:shd w:val="clear" w:color="auto" w:fill="FFFFFF"/>
+            <w:tcMar>
+              <w:top w:w="90" w:type="dxa"/>
+              <w:left w:w="195" w:type="dxa"/>
+              <w:bottom w:w="90" w:type="dxa"/>
+              <w:right w:w="195" w:type="dxa"/>
+            </w:tcMar>
+            <w:vAlign w:val="center"/>
+            <w:hideMark/>
+          </w:tcPr>
+          <w:p>
+            <w:pPr>
+              <w:spacing w:after="0" w:line="256" w:lineRule="auto"/>
+              <w:jc w:val="center"/>
+              <w:rPr>
+                <w:rFonts w:ascii="Arial Narrow" w:eastAsia="Times New Roman" w:hAnsi="Arial Narrow" w:cs="Times New Roman"/>
+                <w:b/>
+                <w:bCs/>
+                <w:color w:val="333333"/>
+                <w:spacing w:val="3"/>
+              </w:rPr>
+            </w:pPr>
+            <w:r>
+              <w:rPr>
+                <w:rFonts w:ascii="Arial Narrow" w:eastAsia="Times New Roman" w:hAnsi="Arial Narrow" w:cs="Times New Roman"/>
+                <w:b/>
+                <w:bCs/>
+                <w:color w:val="333333"/>
+                <w:spacing w:val="3"/>
+              </w:rPr>
+              <w:t>Descripción</w:t>
+            </w:r>
+          </w:p>
+        </w:tc>
+      </w:tr>
+      <w:tr>
+        <w:tc>
+          <w:tcPr>
+            <w:tcW w:w="736" w:type="dxa"/>
+            <w:tcBorders>
+              <w:top w:val="single" w:sz="6" w:space="0" w:color="DDDDDD"/>
+              <w:left w:val="single" w:sz="6" w:space="0" w:color="DDDDDD"/>
+              <w:bottom w:val="single" w:sz="6" w:space="0" w:color="DDDDDD"/>
+              <w:right w:val="single" w:sz="6" w:space="0" w:color="DDDDDD"/>
+            </w:tcBorders>
+            <w:shd w:val="clear" w:color="auto" w:fill="FFFFFF"/>
+            <w:tcMar>
+              <w:top w:w="15" w:type="dxa"/>
+              <w:left w:w="15" w:type="dxa"/>
+              <w:bottom w:w="15" w:type="dxa"/>
+              <w:right w:w="15" w:type="dxa"/>
+            </w:tcMar>
+            <w:vAlign w:val="center"/>
+            <w:hideMark/>
+          </w:tcPr>
+          <w:p>
+            <w:pPr>
+              <w:spacing w:before="100" w:beforeAutospacing="1" w:after="100" w:afterAutospacing="1" w:line="256" w:lineRule="auto"/>
+              <w:jc w:val="center"/>
+              <w:rPr>
+                <w:rFonts w:ascii="Arial Narrow" w:eastAsia="Times New Roman" w:hAnsi="Arial Narrow" w:cs="Times New Roman"/>
+                <w:color w:val="333333"/>
+                <w:spacing w:val="3"/>
+              </w:rPr>
+            </w:pPr>
+            <w:r>
+              <w:rPr>
+                <w:rFonts w:ascii="Arial Narrow" w:eastAsia="Times New Roman" w:hAnsi="Arial Narrow" w:cs="Times New Roman"/>
+                <w:b/>
+                <w:bCs/>
+                <w:color w:val="00B050"/>
+                <w:spacing w:val="3"/>
+              </w:rPr>
+              <w:t>GET</w:t>
+            </w:r>
+          </w:p>
+        </w:tc>
+        <w:tc>
+          <w:tcPr>
+            <w:tcW w:w="2578" w:type="dxa"/>
+            <w:tcBorders>
+              <w:top w:val="single" w:sz="6" w:space="0" w:color="DDDDDD"/>
+              <w:left w:val="single" w:sz="6" w:space="0" w:color="DDDDDD"/>
+              <w:bottom w:val="single" w:sz="6" w:space="0" w:color="DDDDDD"/>
+              <w:right w:val="single" w:sz="6" w:space="0" w:color="DDDDDD"/>
+            </w:tcBorders>
+            <w:shd w:val="clear" w:color="auto" w:fill="FFFFFF"/>
+            <w:tcMar>
+              <w:top w:w="90" w:type="dxa"/>
+              <w:left w:w="195" w:type="dxa"/>
+              <w:bottom w:w="90" w:type="dxa"/>
+              <w:right w:w="195" w:type="dxa"/>
+            </w:tcMar>
+            <w:vAlign w:val="center"/>
+            <w:hideMark/>
+          </w:tcPr>
+          <w:p>
+            <w:pPr>
+              <w:spacing w:after="0" w:line="256" w:lineRule="auto"/>
+              <w:rPr>
+                <w:rFonts w:ascii="Arial Narrow" w:eastAsia="Times New Roman" w:hAnsi="Arial Narrow" w:cs="Times New Roman"/>
+                <w:color w:val="333333"/>
+                <w:spacing w:val="3"/>
+              </w:rPr>
+            </w:pPr>
+            <w:r>
+              <w:rPr>
+                <w:rFonts w:ascii="Arial Narrow" w:eastAsia="Times New Roman" w:hAnsi="Arial Narrow" w:cs="Times New Roman"/>
+                <w:color w:val="333333"/>
+                <w:spacing w:val="3"/>
+              </w:rPr>
+              <w:t>/api/paquetes</w:t>
+            </w:r>
+          </w:p>
+        </w:tc>
+        <w:tc>
+          <w:tcPr>
+            <w:tcW w:w="5174" w:type="dxa"/>
+            <w:tcBorders>
+              <w:top w:val="single" w:sz="6" w:space="0" w:color="DDDDDD"/>
+              <w:left w:val="single" w:sz="6" w:space="0" w:color="DDDDDD"/>
+              <w:bottom w:val="single" w:sz="6" w:space="0" w:color="DDDDDD"/>
+              <w:right w:val="single" w:sz="6" w:space="0" w:color="DDDDDD"/>
+            </w:tcBorders>
+            <w:shd w:val="clear" w:color="auto" w:fill="FFFFFF"/>
+            <w:tcMar>
+              <w:top w:w="90" w:type="dxa"/>
+              <w:left w:w="195" w:type="dxa"/>
+              <w:bottom w:w="90" w:type="dxa"/>
+              <w:right w:w="195" w:type="dxa"/>
+            </w:tcMar>
+            <w:vAlign w:val="center"/>
+            <w:hideMark/>
+          </w:tcPr>
+          <w:p>
+            <w:pPr>
+              <w:spacing w:after="0" w:line="256" w:lineRule="auto"/>
+              <w:rPr>
+                <w:rFonts w:ascii="Arial Narrow" w:eastAsia="Times New Roman" w:hAnsi="Arial Narrow" w:cs="Times New Roman"/>
+                <w:color w:val="333333"/>
+                <w:spacing w:val="3"/>
+              </w:rPr>
+            </w:pPr>
+            <w:r>
+              <w:rPr>
+                <w:rFonts w:ascii="Arial Narrow" w:eastAsia="Times New Roman" w:hAnsi="Arial Narrow" w:cs="Times New Roman"/>
+                <w:color w:val="333333"/>
+                <w:spacing w:val="3"/>
+              </w:rPr>
+              <w:t>Obtiene todos los paquetes creados hasta la fecha.</w:t>
+            </w:r>
+          </w:p>
+        </w:tc>
+      </w:tr>
+      <w:tr>
+        <w:tc>
+          <w:tcPr>
+            <w:tcW w:w="736" w:type="dxa"/>
+            <w:tcBorders>
+              <w:top w:val="single" w:sz="6" w:space="0" w:color="DDDDDD"/>
+              <w:left w:val="single" w:sz="6" w:space="0" w:color="DDDDDD"/>
+              <w:bottom w:val="single" w:sz="6" w:space="0" w:color="DDDDDD"/>
+              <w:right w:val="single" w:sz="6" w:space="0" w:color="DDDDDD"/>
+            </w:tcBorders>
+            <w:shd w:val="clear" w:color="auto" w:fill="FFFFFF"/>
+            <w:tcMar>
+              <w:top w:w="15" w:type="dxa"/>
+              <w:left w:w="15" w:type="dxa"/>
+              <w:bottom w:w="15" w:type="dxa"/>
+              <w:right w:w="15" w:type="dxa"/>
+            </w:tcMar>
+            <w:vAlign w:val="center"/>
+            <w:hideMark/>
+          </w:tcPr>
+          <w:p>
+            <w:pPr>
+              <w:spacing w:before="100" w:beforeAutospacing="1" w:after="100" w:afterAutospacing="1" w:line="256" w:lineRule="auto"/>
+              <w:jc w:val="center"/>
+              <w:rPr>
+                <w:rFonts w:ascii="Arial Narrow" w:eastAsia="Times New Roman" w:hAnsi="Arial Narrow" w:cs="Times New Roman"/>
+                <w:b/>
+                <w:bCs/>
+                <w:color w:val="00B050"/>
+                <w:spacing w:val="3"/>
+              </w:rPr>
+            </w:pPr>
+            <w:r>
+              <w:rPr>
+                <w:rFonts w:ascii="Arial Narrow" w:eastAsia="Times New Roman" w:hAnsi="Arial Narrow" w:cs="Times New Roman"/>
+                <w:b/>
+                <w:bCs/>
+                <w:color w:val="FFC000"/>
+                <w:spacing w:val="3"/>
+              </w:rPr>
+              <w:t>POST</w:t>
+            </w:r>
+          </w:p>
+        </w:tc>
+        <w:tc>
+          <w:tcPr>
+            <w:tcW w:w="2578" w:type="dxa"/>
+            <w:tcBorders>
+              <w:top w:val="single" w:sz="6" w:space="0" w:color="DDDDDD"/>
+              <w:left w:val="single" w:sz="6" w:space="0" w:color="DDDDDD"/>
+              <w:bottom w:val="single" w:sz="6" w:space="0" w:color="DDDDDD"/>
+              <w:right w:val="single" w:sz="6" w:space="0" w:color="DDDDDD"/>
+            </w:tcBorders>
+            <w:shd w:val="clear" w:color="auto" w:fill="FFFFFF"/>
+            <w:tcMar>
+              <w:top w:w="90" w:type="dxa"/>
+              <w:left w:w="195" w:type="dxa"/>
+              <w:bottom w:w="90" w:type="dxa"/>
+              <w:right w:w="195" w:type="dxa"/>
+            </w:tcMar>
+            <w:vAlign w:val="center"/>
+            <w:hideMark/>
+          </w:tcPr>
+          <w:p>
+            <w:pPr>
+              <w:spacing w:after="0" w:line="256" w:lineRule="auto"/>
+              <w:rPr>
+                <w:rFonts w:ascii="Arial Narrow" w:eastAsia="Times New Roman" w:hAnsi="Arial Narrow" w:cs="Times New Roman"/>
+                <w:color w:val="333333"/>
+                <w:spacing w:val="3"/>
+              </w:rPr>
+            </w:pPr>
+            <w:r>
+              <w:rPr>
+                <w:rFonts w:ascii="Arial Narrow" w:eastAsia="Times New Roman" w:hAnsi="Arial Narrow" w:cs="Times New Roman"/>
+                <w:color w:val="333333"/>
+                <w:spacing w:val="3"/>
+              </w:rPr>
+              <w:t>/api/</w:t>
+            </w:r>
+            <w:r>
+              <w:rPr>
+                <w:rFonts w:ascii="Arial Narrow" w:eastAsia="Times New Roman" w:hAnsi="Arial Narrow" w:cs="Times New Roman"/>
+                <w:color w:val="333333"/>
+                <w:spacing w:val="3"/>
+              </w:rPr>
+              <w:t>paquetes</w:t>
+            </w:r>
+          </w:p>
+        </w:tc>
+        <w:tc>
+          <w:tcPr>
+            <w:tcW w:w="5174" w:type="dxa"/>
+            <w:tcBorders>
+              <w:top w:val="single" w:sz="6" w:space="0" w:color="DDDDDD"/>
+              <w:left w:val="single" w:sz="6" w:space="0" w:color="DDDDDD"/>
+              <w:bottom w:val="single" w:sz="6" w:space="0" w:color="DDDDDD"/>
+              <w:right w:val="single" w:sz="6" w:space="0" w:color="DDDDDD"/>
+            </w:tcBorders>
+            <w:shd w:val="clear" w:color="auto" w:fill="FFFFFF"/>
+            <w:tcMar>
+              <w:top w:w="90" w:type="dxa"/>
+              <w:left w:w="195" w:type="dxa"/>
+              <w:bottom w:w="90" w:type="dxa"/>
+              <w:right w:w="195" w:type="dxa"/>
+            </w:tcMar>
+            <w:vAlign w:val="center"/>
+            <w:hideMark/>
+          </w:tcPr>
+          <w:p>
+            <w:pPr>
+              <w:spacing w:after="0" w:line="256" w:lineRule="auto"/>
+              <w:rPr>
+                <w:rFonts w:ascii="Arial Narrow" w:eastAsia="Times New Roman" w:hAnsi="Arial Narrow" w:cs="Times New Roman"/>
+                <w:color w:val="333333"/>
+                <w:spacing w:val="3"/>
+              </w:rPr>
+            </w:pPr>
+            <w:r>
+              <w:rPr>
+                <w:rFonts w:ascii="Arial Narrow" w:eastAsia="Times New Roman" w:hAnsi="Arial Narrow" w:cs="Times New Roman"/>
+                <w:color w:val="333333"/>
+                <w:spacing w:val="3"/>
+              </w:rPr>
+              <w:t>Crea un paquete a través de los nombres de las ciudades (de coche, avión y hotel) pasados en la URL de la llamada. Si ya existe un paquete con los objetos seleccionados, devuelve error.</w:t>
+            </w:r>
+          </w:p>
+        </w:tc>
+      </w:tr>
+      <w:tr>
+        <w:tc>
+          <w:tcPr>
+            <w:tcW w:w="736" w:type="dxa"/>
+            <w:tcBorders>
+              <w:top w:val="single" w:sz="6" w:space="0" w:color="DDDDDD"/>
+              <w:left w:val="single" w:sz="6" w:space="0" w:color="DDDDDD"/>
+              <w:bottom w:val="single" w:sz="6" w:space="0" w:color="DDDDDD"/>
+              <w:right w:val="single" w:sz="6" w:space="0" w:color="DDDDDD"/>
+            </w:tcBorders>
+            <w:shd w:val="clear" w:color="auto" w:fill="FFFFFF"/>
+            <w:tcMar>
+              <w:top w:w="15" w:type="dxa"/>
+              <w:left w:w="15" w:type="dxa"/>
+              <w:bottom w:w="15" w:type="dxa"/>
+              <w:right w:w="15" w:type="dxa"/>
+            </w:tcMar>
+            <w:vAlign w:val="center"/>
+            <w:hideMark/>
+          </w:tcPr>
+          <w:p>
+            <w:pPr>
+              <w:spacing w:before="100" w:beforeAutospacing="1" w:after="100" w:afterAutospacing="1" w:line="256" w:lineRule="auto"/>
+              <w:jc w:val="center"/>
+              <w:rPr>
+                <w:rFonts w:ascii="Arial Narrow" w:eastAsia="Times New Roman" w:hAnsi="Arial Narrow" w:cs="Times New Roman"/>
+                <w:b/>
+                <w:bCs/>
+                <w:color w:val="00B050"/>
+                <w:spacing w:val="3"/>
+              </w:rPr>
+            </w:pPr>
+            <w:r>
+              <w:rPr>
+                <w:rFonts w:ascii="Arial Narrow" w:eastAsia="Times New Roman" w:hAnsi="Arial Narrow" w:cs="Times New Roman"/>
+                <w:b/>
+                <w:bCs/>
+                <w:color w:val="FFC000"/>
+                <w:spacing w:val="3"/>
+              </w:rPr>
+              <w:t>POST</w:t>
+            </w:r>
+          </w:p>
+        </w:tc>
+        <w:tc>
+          <w:tcPr>
+            <w:tcW w:w="2578" w:type="dxa"/>
+            <w:tcBorders>
+              <w:top w:val="single" w:sz="6" w:space="0" w:color="DDDDDD"/>
+              <w:left w:val="single" w:sz="6" w:space="0" w:color="DDDDDD"/>
+              <w:bottom w:val="single" w:sz="6" w:space="0" w:color="DDDDDD"/>
+              <w:right w:val="single" w:sz="6" w:space="0" w:color="DDDDDD"/>
+            </w:tcBorders>
+            <w:shd w:val="clear" w:color="auto" w:fill="FFFFFF"/>
+            <w:tcMar>
+              <w:top w:w="90" w:type="dxa"/>
+              <w:left w:w="195" w:type="dxa"/>
+              <w:bottom w:w="90" w:type="dxa"/>
+              <w:right w:w="195" w:type="dxa"/>
+            </w:tcMar>
+            <w:vAlign w:val="center"/>
+            <w:hideMark/>
+          </w:tcPr>
+          <w:p>
+            <w:pPr>
+              <w:spacing w:after="0" w:line="256" w:lineRule="auto"/>
+              <w:rPr>
+                <w:rFonts w:ascii="Arial Narrow" w:eastAsia="Times New Roman" w:hAnsi="Arial Narrow" w:cs="Times New Roman"/>
+                <w:color w:val="333333"/>
+                <w:spacing w:val="3"/>
+              </w:rPr>
+            </w:pPr>
+            <w:r>
+              <w:rPr>
+                <w:rFonts w:ascii="Arial Narrow" w:eastAsia="Times New Roman" w:hAnsi="Arial Narrow" w:cs="Times New Roman"/>
+                <w:color w:val="333333"/>
+                <w:spacing w:val="3"/>
+              </w:rPr>
+              <w:t>/api/paquetes/reservar/</w:t>
+            </w:r>
+            <w:r>
+              <w:rPr>
+                <w:rFonts w:ascii="Arial Narrow" w:eastAsia="Times New Roman" w:hAnsi="Arial Narrow" w:cs="Times New Roman"/>
+                <w:color w:val="333333"/>
+                <w:spacing w:val="3"/>
+              </w:rPr>
+              <w:t>{id}</w:t>
+            </w:r>
+          </w:p>
+        </w:tc>
+        <w:tc>
+          <w:tcPr>
+            <w:tcW w:w="5174" w:type="dxa"/>
+            <w:tcBorders>
+              <w:top w:val="single" w:sz="6" w:space="0" w:color="DDDDDD"/>
+              <w:left w:val="single" w:sz="6" w:space="0" w:color="DDDDDD"/>
+              <w:bottom w:val="single" w:sz="6" w:space="0" w:color="DDDDDD"/>
+              <w:right w:val="single" w:sz="6" w:space="0" w:color="DDDDDD"/>
+            </w:tcBorders>
+            <w:shd w:val="clear" w:color="auto" w:fill="FFFFFF"/>
+            <w:tcMar>
+              <w:top w:w="90" w:type="dxa"/>
+              <w:left w:w="195" w:type="dxa"/>
+              <w:bottom w:w="90" w:type="dxa"/>
+              <w:right w:w="195" w:type="dxa"/>
+            </w:tcMar>
+            <w:vAlign w:val="center"/>
+            <w:hideMark/>
+          </w:tcPr>
+          <w:p>
+            <w:pPr>
+              <w:spacing w:after="0" w:line="256" w:lineRule="auto"/>
+              <w:rPr>
+                <w:rFonts w:ascii="Arial Narrow" w:eastAsia="Times New Roman" w:hAnsi="Arial Narrow" w:cs="Times New Roman"/>
+                <w:color w:val="333333"/>
+                <w:spacing w:val="3"/>
+              </w:rPr>
+            </w:pPr>
+            <w:r>
+              <w:rPr>
+                <w:rFonts w:ascii="Arial Narrow" w:eastAsia="Times New Roman" w:hAnsi="Arial Narrow" w:cs="Times New Roman"/>
+                <w:color w:val="333333"/>
+                <w:spacing w:val="3"/>
+              </w:rPr>
+              <w:t xml:space="preserve">Se encarga de reservar un paquete a partir de su </w:t>
+            </w:r>
+            <w:r>
+              <w:rPr>
+                <w:rFonts w:ascii="Arial Narrow" w:eastAsia="Times New Roman" w:hAnsi="Arial Narrow" w:cs="Times New Roman"/>
+                <w:color w:val="333333"/>
+                <w:spacing w:val="3"/>
+              </w:rPr>
+              <w:t>{id}</w:t>
+            </w:r>
+            <w:r>
+              <w:rPr>
+                <w:rFonts w:ascii="Arial Narrow" w:eastAsia="Times New Roman" w:hAnsi="Arial Narrow" w:cs="Times New Roman"/>
+                <w:color w:val="333333"/>
+                <w:spacing w:val="3"/>
+              </w:rPr>
+              <w:t>. Si el paquete ya está reservado, devuelve error.</w:t>
+            </w:r>
+          </w:p>
+        </w:tc>
+      </w:tr>
+      <w:tr>
+        <w:tc>
+          <w:tcPr>
+            <w:tcW w:w="736" w:type="dxa"/>
+            <w:tcBorders>
+              <w:top w:val="single" w:sz="6" w:space="0" w:color="DDDDDD"/>
+              <w:left w:val="single" w:sz="6" w:space="0" w:color="DDDDDD"/>
+              <w:bottom w:val="single" w:sz="6" w:space="0" w:color="DDDDDD"/>
+              <w:right w:val="single" w:sz="6" w:space="0" w:color="DDDDDD"/>
+            </w:tcBorders>
+            <w:shd w:val="clear" w:color="auto" w:fill="FFFFFF"/>
+            <w:tcMar>
+              <w:top w:w="15" w:type="dxa"/>
+              <w:left w:w="15" w:type="dxa"/>
+              <w:bottom w:w="15" w:type="dxa"/>
+              <w:right w:w="15" w:type="dxa"/>
+            </w:tcMar>
+            <w:vAlign w:val="center"/>
+            <w:hideMark/>
+          </w:tcPr>
+          <w:p>
+            <w:pPr>
+              <w:spacing w:before="100" w:beforeAutospacing="1" w:after="100" w:afterAutospacing="1" w:line="256" w:lineRule="auto"/>
+              <w:jc w:val="center"/>
+              <w:rPr>
+                <w:rFonts w:ascii="Arial Narrow" w:eastAsia="Times New Roman" w:hAnsi="Arial Narrow" w:cs="Times New Roman"/>
+                <w:b/>
+                <w:bCs/>
+                <w:color w:val="FFC000"/>
+                <w:spacing w:val="3"/>
+              </w:rPr>
+            </w:pPr>
+            <w:r>
+              <w:rPr>
+                <w:rFonts w:ascii="Arial Narrow" w:eastAsia="Times New Roman" w:hAnsi="Arial Narrow" w:cs="Times New Roman"/>
+                <w:b/>
+                <w:bCs/>
+                <w:color w:val="FFC000"/>
+                <w:spacing w:val="3"/>
+              </w:rPr>
+              <w:t>DELETE</w:t>
+            </w:r>
+          </w:p>
+        </w:tc>
+        <w:tc>
+          <w:tcPr>
+            <w:tcW w:w="2578" w:type="dxa"/>
+            <w:tcBorders>
+              <w:top w:val="single" w:sz="6" w:space="0" w:color="DDDDDD"/>
+              <w:left w:val="single" w:sz="6" w:space="0" w:color="DDDDDD"/>
+              <w:bottom w:val="single" w:sz="6" w:space="0" w:color="DDDDDD"/>
+              <w:right w:val="single" w:sz="6" w:space="0" w:color="DDDDDD"/>
+            </w:tcBorders>
+            <w:shd w:val="clear" w:color="auto" w:fill="FFFFFF"/>
+            <w:tcMar>
+              <w:top w:w="90" w:type="dxa"/>
+              <w:left w:w="195" w:type="dxa"/>
+              <w:bottom w:w="90" w:type="dxa"/>
+              <w:right w:w="195" w:type="dxa"/>
+            </w:tcMar>
+            <w:vAlign w:val="center"/>
+            <w:hideMark/>
+          </w:tcPr>
+          <w:p>
+            <w:pPr>
+              <w:spacing w:after="0" w:line="256" w:lineRule="auto"/>
+              <w:rPr>
+                <w:rFonts w:ascii="Arial Narrow" w:eastAsia="Times New Roman" w:hAnsi="Arial Narrow" w:cs="Times New Roman"/>
+                <w:color w:val="333333"/>
+                <w:spacing w:val="3"/>
+              </w:rPr>
+            </w:pPr>
+            <w:r>
+              <w:rPr>
+                <w:rFonts w:ascii="Arial Narrow" w:eastAsia="Times New Roman" w:hAnsi="Arial Narrow" w:cs="Times New Roman"/>
+                <w:color w:val="333333"/>
+                <w:spacing w:val="3"/>
+              </w:rPr>
+              <w:t>/api/paquetes/</w:t>
+            </w:r>
+            <w:r>
+              <w:rPr>
+                <w:rFonts w:ascii="Arial Narrow" w:eastAsia="Times New Roman" w:hAnsi="Arial Narrow" w:cs="Times New Roman"/>
+                <w:color w:val="333333"/>
+                <w:spacing w:val="3"/>
+              </w:rPr>
+              <w:t>{id}</w:t>
+            </w:r>
+          </w:p>
+        </w:tc>
+        <w:tc>
+          <w:tcPr>
+            <w:tcW w:w="5174" w:type="dxa"/>
+            <w:tcBorders>
+              <w:top w:val="single" w:sz="6" w:space="0" w:color="DDDDDD"/>
+              <w:left w:val="single" w:sz="6" w:space="0" w:color="DDDDDD"/>
+              <w:bottom w:val="single" w:sz="6" w:space="0" w:color="DDDDDD"/>
+              <w:right w:val="single" w:sz="6" w:space="0" w:color="DDDDDD"/>
+            </w:tcBorders>
+            <w:shd w:val="clear" w:color="auto" w:fill="FFFFFF"/>
+            <w:tcMar>
+              <w:top w:w="90" w:type="dxa"/>
+              <w:left w:w="195" w:type="dxa"/>
+              <w:bottom w:w="90" w:type="dxa"/>
+              <w:right w:w="195" w:type="dxa"/>
+            </w:tcMar>
+            <w:vAlign w:val="center"/>
+            <w:hideMark/>
+          </w:tcPr>
+          <w:p>
+            <w:pPr>
+              <w:spacing w:after="0" w:line="256" w:lineRule="auto"/>
+              <w:rPr>
+                <w:rFonts w:ascii="Arial Narrow" w:eastAsia="Times New Roman" w:hAnsi="Arial Narrow" w:cs="Times New Roman"/>
+                <w:color w:val="333333"/>
+                <w:spacing w:val="3"/>
+              </w:rPr>
+            </w:pPr>
+            <w:r>
+              <w:rPr>
+                <w:rFonts w:ascii="Arial Narrow" w:eastAsia="Times New Roman" w:hAnsi="Arial Narrow" w:cs="Times New Roman"/>
+                <w:color w:val="333333"/>
+                <w:spacing w:val="3"/>
+              </w:rPr>
+              <w:t xml:space="preserve">Elimina el paquete cuyo id coincide con el pasado en </w:t>
+            </w:r>
+            <w:r>
+              <w:rPr>
+                <w:rFonts w:ascii="Arial Narrow" w:eastAsia="Times New Roman" w:hAnsi="Arial Narrow" w:cs="Times New Roman"/>
+                <w:color w:val="333333"/>
+                <w:spacing w:val="3"/>
+              </w:rPr>
+              <w:t>{id}.</w:t>
+            </w:r>
+          </w:p>
+        </w:tc>
+      </w:tr>
+    </w:tbl>
     <w:p/>
+    <w:p/>
+    <w:p>
+      <w:pPr>
+        <w:rPr>
+          <w:sz w:val="24"/>
+          <w:szCs w:val="24"/>
+        </w:rPr>
+      </w:pPr>
+      <w:r>
+        <w:rPr>
+          <w:sz w:val="24"/>
+          <w:szCs w:val="24"/>
+        </w:rPr>
+        <w:t xml:space="preserve">En cuanto al uso de mensajes, los diferentes servicios se comunican mediante mensajes tipo JSON. Este, al ser utilizado por el lenguaje JavaScript, es una potente herramienta que nos permite comunicar los diferentes </w:t>
+      </w:r>
+      <w:proofErr w:type="spellStart"/>
+      <w:r>
+        <w:rPr>
+          <w:sz w:val="24"/>
+          <w:szCs w:val="24"/>
+        </w:rPr>
+        <w:t>end-points</w:t>
+      </w:r>
+      <w:proofErr w:type="spellEnd"/>
+      <w:r>
+        <w:rPr>
+          <w:sz w:val="24"/>
+          <w:szCs w:val="24"/>
+        </w:rPr>
+        <w:t>.</w:t>
+      </w:r>
+    </w:p>
+    <w:p>
+      <w:pPr>
+        <w:rPr>
+          <w:sz w:val="24"/>
+          <w:szCs w:val="24"/>
+        </w:rPr>
+      </w:pPr>
+    </w:p>
+    <w:p>
+      <w:pPr>
+        <w:rPr>
+          <w:sz w:val="24"/>
+          <w:szCs w:val="24"/>
+        </w:rPr>
+      </w:pPr>
+    </w:p>
+    <w:p>
+      <w:pPr>
+        <w:rPr>
+          <w:sz w:val="24"/>
+          <w:szCs w:val="24"/>
+        </w:rPr>
+      </w:pPr>
+    </w:p>
+    <w:p>
+      <w:pPr>
+        <w:rPr>
+          <w:sz w:val="24"/>
+          <w:szCs w:val="24"/>
+        </w:rPr>
+      </w:pPr>
+    </w:p>
+    <w:p>
+      <w:pPr>
+        <w:rPr>
+          <w:sz w:val="24"/>
+          <w:szCs w:val="24"/>
+        </w:rPr>
+      </w:pPr>
+    </w:p>
+    <w:p>
+      <w:pPr>
+        <w:rPr>
+          <w:sz w:val="24"/>
+          <w:szCs w:val="24"/>
+        </w:rPr>
+      </w:pPr>
+    </w:p>
+    <w:p>
+      <w:pPr>
+        <w:rPr>
+          <w:sz w:val="24"/>
+          <w:szCs w:val="24"/>
+        </w:rPr>
+      </w:pPr>
+    </w:p>
+    <w:p>
+      <w:pPr>
+        <w:pStyle w:val="Ttulo1"/>
+      </w:pPr>
+      <w:r>
+        <w:lastRenderedPageBreak/>
+        <w:t>Arquitectura conceptual</w:t>
+      </w:r>
+    </w:p>
+    <w:p>
+      <w:pPr>
+        <w:spacing w:after="0"/>
+      </w:pPr>
+      <w:r>
+        <w:tab/>
+      </w:r>
+    </w:p>
+    <w:p>
+      <w:pPr>
+        <w:rPr>
+          <w:sz w:val="24"/>
+          <w:szCs w:val="24"/>
+        </w:rPr>
+      </w:pPr>
+      <w:r>
+        <w:tab/>
+      </w:r>
+      <w:r>
+        <w:rPr>
+          <w:sz w:val="24"/>
+          <w:szCs w:val="24"/>
+        </w:rPr>
+        <w:t>En cuanto a la arquitectura conceptual, se ha desarrollado como se ha descrito anteriormente. Se dispone de un Api-</w:t>
+      </w:r>
+      <w:proofErr w:type="spellStart"/>
+      <w:r>
+        <w:rPr>
+          <w:sz w:val="24"/>
+          <w:szCs w:val="24"/>
+        </w:rPr>
+        <w:t>Rest</w:t>
+      </w:r>
+      <w:proofErr w:type="spellEnd"/>
+      <w:r>
+        <w:rPr>
+          <w:sz w:val="24"/>
+          <w:szCs w:val="24"/>
+        </w:rPr>
+        <w:t xml:space="preserve">-GW, el cual es el encargado de comunicarse con el resto de servicios, mediante llamadas GET, POST, DELETE y UPDATE a estas. Así, a su vez, cada </w:t>
+      </w:r>
+      <w:proofErr w:type="spellStart"/>
+      <w:r>
+        <w:rPr>
+          <w:sz w:val="24"/>
+          <w:szCs w:val="24"/>
+        </w:rPr>
+        <w:t>End</w:t>
+      </w:r>
+      <w:proofErr w:type="spellEnd"/>
+      <w:r>
+        <w:rPr>
+          <w:sz w:val="24"/>
+          <w:szCs w:val="24"/>
+        </w:rPr>
+        <w:t>-Point se comunica con su base de datos almacenando, editando y eliminando los diferentes objetos.</w:t>
+      </w:r>
+    </w:p>
+    <w:p>
+      <w:pPr>
+        <w:rPr>
+          <w:sz w:val="24"/>
+          <w:szCs w:val="24"/>
+        </w:rPr>
+      </w:pPr>
+      <w:r>
+        <w:rPr>
+          <w:sz w:val="24"/>
+          <w:szCs w:val="24"/>
+        </w:rPr>
+        <w:tab/>
+        <w:t>De esta forma se consigue una independencia respecto a los diferentes servicios, de forma que, si uno de estos cae, el resto va a poder seguir resolviendo peticiones. En este caso la BD se encuentra toda en el mismo Cluster (debido a los problemas en los laboratorio se ha optado por esta opción), pero en un diseño real, se podría instalar cada base de datos en un cluster diferente, creando así una protección ante caídas parciales del sistema.</w:t>
+      </w:r>
+    </w:p>
+    <w:p>
+      <w:pPr>
+        <w:rPr>
+          <w:sz w:val="24"/>
+          <w:szCs w:val="24"/>
+        </w:rPr>
+      </w:pPr>
+      <w:r>
+        <w:rPr>
+          <w:sz w:val="24"/>
+          <w:szCs w:val="24"/>
+        </w:rPr>
+        <w:tab/>
+        <w:t>La arquitectura conceptual se define en el siguiente esquema:</w:t>
+      </w:r>
+    </w:p>
+    <w:p>
+      <w:pPr>
+        <w:rPr>
+          <w:sz w:val="24"/>
+          <w:szCs w:val="24"/>
+        </w:rPr>
+      </w:pPr>
+      <w:r>
+        <w:rPr>
+          <w:noProof/>
+        </w:rPr>
+        <w:drawing>
+          <wp:anchor distT="0" distB="0" distL="114300" distR="114300" simplePos="0" relativeHeight="251672576" behindDoc="0" locked="0" layoutInCell="1" allowOverlap="1" wp14:anchorId="7DFE0C12" wp14:editId="3E4BAC0E">
+            <wp:simplePos x="0" y="0"/>
+            <wp:positionH relativeFrom="column">
+              <wp:posOffset>34290</wp:posOffset>
+            </wp:positionH>
+            <wp:positionV relativeFrom="paragraph">
+              <wp:posOffset>193040</wp:posOffset>
+            </wp:positionV>
+            <wp:extent cx="5400675" cy="4419600"/>
+            <wp:effectExtent l="0" t="0" r="9525" b="0"/>
+            <wp:wrapSquare wrapText="bothSides"/>
+            <wp:docPr id="15" name="Imagen 15"/>
+            <wp:cNvGraphicFramePr>
+              <a:graphicFrameLocks xmlns:a="http://schemas.openxmlformats.org/drawingml/2006/main" noChangeAspect="1"/>
+            </wp:cNvGraphicFramePr>
+            <a:graphic xmlns:a="http://schemas.openxmlformats.org/drawingml/2006/main">
+              <a:graphicData uri="http://schemas.openxmlformats.org/drawingml/2006/picture">
+                <pic:pic xmlns:pic="http://schemas.openxmlformats.org/drawingml/2006/picture">
+                  <pic:nvPicPr>
+                    <pic:cNvPr id="0" name="Picture 1"/>
+                    <pic:cNvPicPr>
+                      <a:picLocks noChangeAspect="1" noChangeArrowheads="1"/>
+                    </pic:cNvPicPr>
+                  </pic:nvPicPr>
+                  <pic:blipFill>
+                    <a:blip r:embed="rId21">
+                      <a:extLst>
+                        <a:ext uri="{28A0092B-C50C-407E-A947-70E740481C1C}">
+                          <a14:useLocalDpi xmlns:a14="http://schemas.microsoft.com/office/drawing/2010/main" val="0"/>
+                        </a:ext>
+                      </a:extLst>
+                    </a:blip>
+                    <a:srcRect/>
+                    <a:stretch>
+                      <a:fillRect/>
+                    </a:stretch>
+                  </pic:blipFill>
+                  <pic:spPr bwMode="auto">
+                    <a:xfrm>
+                      <a:off x="0" y="0"/>
+                      <a:ext cx="5400675" cy="4419600"/>
+                    </a:xfrm>
+                    <a:prstGeom prst="rect">
+                      <a:avLst/>
+                    </a:prstGeom>
+                    <a:noFill/>
+                    <a:ln>
+                      <a:noFill/>
+                    </a:ln>
+                  </pic:spPr>
+                </pic:pic>
+              </a:graphicData>
+            </a:graphic>
+          </wp:anchor>
+        </w:drawing>
+      </w:r>
+      <w:r>
+        <w:rPr>
+          <w:sz w:val="24"/>
+          <w:szCs w:val="24"/>
+        </w:rPr>
+        <w:t xml:space="preserve"> </w:t>
+      </w:r>
+    </w:p>
+    <w:p>
+      <w:pPr>
+        <w:rPr>
+          <w:sz w:val="24"/>
+          <w:szCs w:val="24"/>
+        </w:rPr>
+      </w:pPr>
+      <w:r>
+        <w:rPr>
+          <w:sz w:val="24"/>
+          <w:szCs w:val="24"/>
+        </w:rPr>
+        <w:tab/>
+      </w:r>
+    </w:p>
+    <w:p>
+      <w:pPr>
+        <w:rPr>
+          <w:sz w:val="24"/>
+          <w:szCs w:val="24"/>
+        </w:rPr>
+      </w:pPr>
+      <w:r>
+        <w:tab/>
+      </w:r>
+      <w:r>
+        <w:rPr>
+          <w:sz w:val="24"/>
+          <w:szCs w:val="24"/>
+        </w:rPr>
+        <w:t>Como se puede observar en el diagrama, no hay un módulo encargado de los usuarios, puesto que este se encuentra directamente en el GateWay.</w:t>
+      </w:r>
+      <w:r>
+        <w:rPr>
+          <w:sz w:val="24"/>
+          <w:szCs w:val="24"/>
+        </w:rPr>
+        <w:t xml:space="preserve"> Es decir, será este el que se encargue de toda la lógica presente en los usuarios</w:t>
+      </w:r>
+      <w:r>
+        <w:rPr>
+          <w:sz w:val="24"/>
+          <w:szCs w:val="24"/>
+        </w:rPr>
+        <w:t>.</w:t>
+      </w:r>
+    </w:p>
+    <w:p>
+      <w:pPr>
+        <w:rPr>
+          <w:sz w:val="24"/>
+          <w:szCs w:val="24"/>
+        </w:rPr>
+      </w:pPr>
+      <w:r>
+        <w:lastRenderedPageBreak/>
+        <w:tab/>
+      </w:r>
+      <w:r>
+        <w:rPr>
+          <w:sz w:val="24"/>
+          <w:szCs w:val="24"/>
+        </w:rPr>
+        <w:t>Además, no hay ningún servicio encargado de las transacciones. Esto se ha implementado en el Api-</w:t>
+      </w:r>
+      <w:proofErr w:type="spellStart"/>
+      <w:r>
+        <w:rPr>
+          <w:sz w:val="24"/>
+          <w:szCs w:val="24"/>
+        </w:rPr>
+        <w:t>Rest</w:t>
+      </w:r>
+      <w:proofErr w:type="spellEnd"/>
+      <w:r>
+        <w:rPr>
+          <w:sz w:val="24"/>
+          <w:szCs w:val="24"/>
+        </w:rPr>
+        <w:t>-Paquetes</w:t>
+      </w:r>
+      <w:r>
+        <w:rPr>
+          <w:sz w:val="24"/>
+          <w:szCs w:val="24"/>
+        </w:rPr>
+        <w:t xml:space="preserve">, donde se procede a la reserva de los diferentes objetos presentes en las bases de datos de Hoteles, Aviones y Coches. También comentar que este paquete, a parte de su propio Id, contiene los </w:t>
+      </w:r>
+      <w:proofErr w:type="spellStart"/>
+      <w:r>
+        <w:rPr>
+          <w:sz w:val="24"/>
+          <w:szCs w:val="24"/>
+        </w:rPr>
+        <w:t>Ids</w:t>
+      </w:r>
+      <w:proofErr w:type="spellEnd"/>
+      <w:r>
+        <w:rPr>
+          <w:sz w:val="24"/>
+          <w:szCs w:val="24"/>
+        </w:rPr>
+        <w:t xml:space="preserve"> de los diferentes objetos presentes en el.</w:t>
+      </w:r>
+    </w:p>
+    <w:p>
+      <w:pPr>
+        <w:pStyle w:val="Ttulo1"/>
+      </w:pPr>
+      <w:r>
+        <w:t>Arquitectura técnica</w:t>
+      </w:r>
+    </w:p>
+    <w:p>
+      <w:pPr>
+        <w:spacing w:after="0"/>
+      </w:pPr>
+      <w:r>
+        <w:tab/>
+      </w:r>
+    </w:p>
+    <w:p>
+      <w:pPr>
+        <w:spacing w:after="0"/>
+        <w:rPr>
+          <w:sz w:val="24"/>
+          <w:szCs w:val="24"/>
+        </w:rPr>
+      </w:pPr>
+      <w:r>
+        <w:rPr>
+          <w:noProof/>
+          <w:sz w:val="24"/>
+          <w:szCs w:val="24"/>
+        </w:rPr>
+        <w:drawing>
+          <wp:anchor distT="0" distB="0" distL="114300" distR="114300" simplePos="0" relativeHeight="251673600" behindDoc="0" locked="0" layoutInCell="1" allowOverlap="1" wp14:anchorId="214DB769" wp14:editId="22BAB302">
+            <wp:simplePos x="0" y="0"/>
+            <wp:positionH relativeFrom="margin">
+              <wp:align>right</wp:align>
+            </wp:positionH>
+            <wp:positionV relativeFrom="paragraph">
+              <wp:posOffset>723265</wp:posOffset>
+            </wp:positionV>
+            <wp:extent cx="5210176" cy="4759912"/>
+            <wp:effectExtent l="0" t="0" r="0" b="3175"/>
+            <wp:wrapSquare wrapText="bothSides"/>
+            <wp:docPr id="17" name="Imagen 17"/>
+            <wp:cNvGraphicFramePr>
+              <a:graphicFrameLocks xmlns:a="http://schemas.openxmlformats.org/drawingml/2006/main" noChangeAspect="1"/>
+            </wp:cNvGraphicFramePr>
+            <a:graphic xmlns:a="http://schemas.openxmlformats.org/drawingml/2006/main">
+              <a:graphicData uri="http://schemas.openxmlformats.org/drawingml/2006/picture">
+                <pic:pic xmlns:pic="http://schemas.openxmlformats.org/drawingml/2006/picture">
+                  <pic:nvPicPr>
+                    <pic:cNvPr id="0" name="Picture 1"/>
+                    <pic:cNvPicPr>
+                      <a:picLocks noChangeAspect="1" noChangeArrowheads="1"/>
+                    </pic:cNvPicPr>
+                  </pic:nvPicPr>
+                  <pic:blipFill>
+                    <a:blip r:embed="rId22">
+                      <a:extLst>
+                        <a:ext uri="{28A0092B-C50C-407E-A947-70E740481C1C}">
+                          <a14:useLocalDpi xmlns:a14="http://schemas.microsoft.com/office/drawing/2010/main" val="0"/>
+                        </a:ext>
+                      </a:extLst>
+                    </a:blip>
+                    <a:srcRect/>
+                    <a:stretch>
+                      <a:fillRect/>
+                    </a:stretch>
+                  </pic:blipFill>
+                  <pic:spPr bwMode="auto">
+                    <a:xfrm>
+                      <a:off x="0" y="0"/>
+                      <a:ext cx="5210176" cy="4759912"/>
+                    </a:xfrm>
+                    <a:prstGeom prst="rect">
+                      <a:avLst/>
+                    </a:prstGeom>
+                    <a:noFill/>
+                    <a:ln>
+                      <a:noFill/>
+                    </a:ln>
+                  </pic:spPr>
+                </pic:pic>
+              </a:graphicData>
+            </a:graphic>
+          </wp:anchor>
+        </w:drawing>
+      </w:r>
+      <w:r>
+        <w:tab/>
+      </w:r>
+      <w:r>
+        <w:rPr>
+          <w:sz w:val="24"/>
+          <w:szCs w:val="24"/>
+        </w:rPr>
+        <w:t xml:space="preserve">En la introducción ya se ha nombrado sobre </w:t>
+      </w:r>
+      <w:r>
+        <w:rPr>
+          <w:sz w:val="24"/>
+          <w:szCs w:val="24"/>
+        </w:rPr>
+        <w:t>la arquitectura técnica y las diferentes tecnologías utilizadas para la realización de la práctica, pero en la siguiente imagen aparece, para cada parte del sistema, que tecnología ha sido utilizada:</w:t>
+      </w:r>
+    </w:p>
+    <w:p>
+      <w:pPr>
+        <w:spacing w:after="0"/>
+        <w:rPr>
+          <w:sz w:val="24"/>
+          <w:szCs w:val="24"/>
+        </w:rPr>
+      </w:pPr>
+    </w:p>
+    <w:p>
+      <w:r>
+        <w:tab/>
+      </w:r>
+    </w:p>
+    <w:p/>
+    <w:p/>
+    <w:p/>
+    <w:p/>
+    <w:p>
+      <w:pPr>
+        <w:pStyle w:val="Ttulo1"/>
+      </w:pPr>
+      <w:r>
+        <w:lastRenderedPageBreak/>
+        <w:t>Arquitectura de despliegue</w:t>
+      </w:r>
+    </w:p>
+    <w:p/>
+    <w:p>
+      <w:pPr>
+        <w:rPr>
+          <w:sz w:val="24"/>
+          <w:szCs w:val="24"/>
+        </w:rPr>
+      </w:pPr>
+      <w:r>
+        <w:rPr>
+          <w:sz w:val="24"/>
+          <w:szCs w:val="24"/>
+        </w:rPr>
+        <w:t>La arquitectura de despliegue de nuestro sistema es la siguiente:</w:t>
+      </w:r>
+    </w:p>
+    <w:p>
+      <w:pPr>
+        <w:rPr>
+          <w:sz w:val="24"/>
+          <w:szCs w:val="24"/>
+        </w:rPr>
+      </w:pPr>
+      <w:r>
+        <w:rPr>
+          <w:noProof/>
+          <w:sz w:val="24"/>
+          <w:szCs w:val="24"/>
+        </w:rPr>
+        <w:drawing>
+          <wp:inline distT="0" distB="0" distL="0" distR="0" wp14:anchorId="4A89C07B" wp14:editId="6E479DA1">
+            <wp:extent cx="5400675" cy="4029075"/>
+            <wp:effectExtent l="0" t="0" r="9525" b="9525"/>
+            <wp:docPr id="18" name="Imagen 18"/>
+            <wp:cNvGraphicFramePr>
+              <a:graphicFrameLocks xmlns:a="http://schemas.openxmlformats.org/drawingml/2006/main" noChangeAspect="1"/>
+            </wp:cNvGraphicFramePr>
+            <a:graphic xmlns:a="http://schemas.openxmlformats.org/drawingml/2006/main">
+              <a:graphicData uri="http://schemas.openxmlformats.org/drawingml/2006/picture">
+                <pic:pic xmlns:pic="http://schemas.openxmlformats.org/drawingml/2006/picture">
+                  <pic:nvPicPr>
+                    <pic:cNvPr id="0" name="Picture 2"/>
+                    <pic:cNvPicPr>
+                      <a:picLocks noChangeAspect="1" noChangeArrowheads="1"/>
+                    </pic:cNvPicPr>
+                  </pic:nvPicPr>
+                  <pic:blipFill>
+                    <a:blip r:embed="rId23">
+                      <a:extLst>
+                        <a:ext uri="{28A0092B-C50C-407E-A947-70E740481C1C}">
+                          <a14:useLocalDpi xmlns:a14="http://schemas.microsoft.com/office/drawing/2010/main" val="0"/>
+                        </a:ext>
+                      </a:extLst>
+                    </a:blip>
+                    <a:srcRect/>
+                    <a:stretch>
+                      <a:fillRect/>
+                    </a:stretch>
+                  </pic:blipFill>
+                  <pic:spPr bwMode="auto">
+                    <a:xfrm>
+                      <a:off x="0" y="0"/>
+                      <a:ext cx="5400675" cy="4029075"/>
+                    </a:xfrm>
+                    <a:prstGeom prst="rect">
+                      <a:avLst/>
+                    </a:prstGeom>
+                    <a:noFill/>
+                    <a:ln>
+                      <a:noFill/>
+                    </a:ln>
+                  </pic:spPr>
+                </pic:pic>
+              </a:graphicData>
+            </a:graphic>
+          </wp:inline>
+        </w:drawing>
+      </w:r>
+    </w:p>
+    <w:p>
+      <w:pPr>
+        <w:rPr>
+          <w:sz w:val="24"/>
+          <w:szCs w:val="24"/>
+        </w:rPr>
+      </w:pPr>
+    </w:p>
+    <w:p>
+      <w:pPr>
+        <w:jc w:val="left"/>
+        <w:rPr>
+          <w:sz w:val="24"/>
+          <w:szCs w:val="24"/>
+        </w:rPr>
+      </w:pPr>
+      <w:r>
+        <w:rPr>
+          <w:sz w:val="24"/>
+          <w:szCs w:val="24"/>
+        </w:rPr>
+        <w:tab/>
+        <w:t xml:space="preserve">Como se puede ver, cada servicio dentro de la red dispone de un puerto propio que lo distingue de los demás, además de una </w:t>
+      </w:r>
+      <w:r>
+        <w:rPr>
+          <w:sz w:val="24"/>
+          <w:szCs w:val="24"/>
+        </w:rPr>
+        <w:t>IP. Esta no se especifica puesto que, hasta el día de despliegue, donde se asigne la IP del equipo donde se encuentra el servicio, no se puede disponer de IP.</w:t>
+      </w:r>
+    </w:p>
+    <w:p>
+      <w:pPr>
+        <w:jc w:val="left"/>
+        <w:rPr>
+          <w:sz w:val="24"/>
+          <w:szCs w:val="24"/>
+        </w:rPr>
+      </w:pPr>
+      <w:r>
+        <w:rPr>
+          <w:sz w:val="24"/>
+          <w:szCs w:val="24"/>
+        </w:rPr>
+        <w:tab/>
+        <w:t>Además, como ya sabemos, la base de datos está en la nube, por lo que para acceder a ella debemos acceder a través de Internet. A esta se accede a través de una cadena de conexión que se especifica en el código.</w:t>
+      </w:r>
+    </w:p>
+    <w:p>
+      <w:pPr>
+        <w:jc w:val="left"/>
+        <w:rPr>
+          <w:sz w:val="24"/>
+          <w:szCs w:val="24"/>
+        </w:rPr>
+      </w:pPr>
+    </w:p>
+    <w:p>
+      <w:pPr>
+        <w:pStyle w:val="Ttulo1"/>
+      </w:pPr>
+      <w:r>
+        <w:t>Conclusiones</w:t>
+      </w:r>
+    </w:p>
+    <w:p>
+      <w:pPr>
+        <w:spacing w:after="0"/>
+      </w:pPr>
+      <w:r>
+        <w:tab/>
+      </w:r>
+    </w:p>
+    <w:p>
+      <w:pPr>
+        <w:rPr>
+          <w:sz w:val="24"/>
+          <w:szCs w:val="24"/>
+        </w:rPr>
+      </w:pPr>
+      <w:r>
+        <w:tab/>
+      </w:r>
+      <w:r>
+        <w:rPr>
+          <w:sz w:val="24"/>
+          <w:szCs w:val="24"/>
+        </w:rPr>
+        <w:t xml:space="preserve">Se ha desarrollado el sistema de agencias utilizando la pila MEAN, desarrollando cada uno de los sistemas de forma independiente, utilizando su IP, su puerto y su base de datos correspondiente. De esta forma se ha conseguido un sistema escalable, tolerable a fallos y con seguridad basada en el uso de certificados y https. </w:t>
+      </w:r>
+    </w:p>
+    <w:p>
+      <w:pPr>
+        <w:rPr>
+          <w:sz w:val="24"/>
+          <w:szCs w:val="24"/>
+        </w:rPr>
+      </w:pPr>
+    </w:p>
+    <w:p>
+      <w:pPr>
+        <w:pStyle w:val="Ttulo1"/>
+      </w:pPr>
+      <w:r>
+        <w:lastRenderedPageBreak/>
+        <w:t>Referencias</w:t>
+      </w:r>
+    </w:p>
+    <w:p>
+      <w:pPr>
+        <w:pStyle w:val="Ttulo2"/>
+      </w:pPr>
+      <w:proofErr w:type="spellStart"/>
+      <w:r>
+        <w:t>MongoJS</w:t>
+      </w:r>
+      <w:proofErr w:type="spellEnd"/>
+    </w:p>
+    <w:p>
+      <w:r>
+        <w:tab/>
+      </w:r>
+      <w:hyperlink r:id="rId24" w:history="1">
+        <w:r>
+          <w:rPr>
+            <w:rStyle w:val="Hipervnculo"/>
+          </w:rPr>
+          <w:t>https://www.npmjs.com/package/mongojs</w:t>
+        </w:r>
+      </w:hyperlink>
+    </w:p>
+    <w:p>
+      <w:pPr>
+        <w:pStyle w:val="Ttulo2"/>
+      </w:pPr>
+      <w:proofErr w:type="spellStart"/>
+      <w:r>
+        <w:t>Node-Fetch</w:t>
+      </w:r>
+      <w:proofErr w:type="spellEnd"/>
+    </w:p>
+    <w:p>
+      <w:r>
+        <w:tab/>
+      </w:r>
+      <w:hyperlink r:id="rId25" w:history="1">
+        <w:r>
+          <w:rPr>
+            <w:rStyle w:val="Hipervnculo"/>
+          </w:rPr>
+          <w:t>https://www.npmjs.com/package/node-fetch</w:t>
+        </w:r>
+      </w:hyperlink>
+    </w:p>
+    <w:p>
+      <w:pPr>
+        <w:pStyle w:val="Ttulo2"/>
+      </w:pPr>
+      <w:r>
+        <w:t>Express</w:t>
+      </w:r>
+    </w:p>
+    <w:p>
+      <w:r>
+        <w:tab/>
+      </w:r>
+      <w:hyperlink r:id="rId26" w:history="1">
+        <w:r>
+          <w:rPr>
+            <w:rStyle w:val="Hipervnculo"/>
+          </w:rPr>
+          <w:t>https://www.npmjs.com/package/express</w:t>
+        </w:r>
+      </w:hyperlink>
+    </w:p>
+    <w:p>
+      <w:pPr>
+        <w:pStyle w:val="Ttulo2"/>
+      </w:pPr>
+      <w:r>
+        <w:t>URL</w:t>
+      </w:r>
+    </w:p>
+    <w:p>
+      <w:r>
+        <w:tab/>
+      </w:r>
+      <w:hyperlink r:id="rId27" w:history="1">
+        <w:r>
+          <w:rPr>
+            <w:rStyle w:val="Hipervnculo"/>
+          </w:rPr>
+          <w:t>https://www.npmjs.com/package/url</w:t>
+        </w:r>
+      </w:hyperlink>
+    </w:p>
+    <w:p>
+      <w:pPr>
+        <w:pStyle w:val="Ttulo2"/>
+      </w:pPr>
+      <w:proofErr w:type="spellStart"/>
+      <w:r>
+        <w:t>Nodemon</w:t>
+      </w:r>
+      <w:proofErr w:type="spellEnd"/>
+    </w:p>
+    <w:p>
+      <w:r>
+        <w:tab/>
+      </w:r>
+      <w:hyperlink r:id="rId28" w:history="1">
+        <w:r>
+          <w:rPr>
+            <w:rStyle w:val="Hipervnculo"/>
+          </w:rPr>
+          <w:t>https://www.npmjs.com/package/nodemon</w:t>
+        </w:r>
+      </w:hyperlink>
+    </w:p>
+    <w:p>
+      <w:pPr>
+        <w:pStyle w:val="Ttulo2"/>
+      </w:pPr>
+      <w:r>
+        <w:t>Morgan</w:t>
+      </w:r>
+    </w:p>
+    <w:p>
+      <w:pPr>
+        <w:rPr>
+          <w:sz w:val="24"/>
+          <w:szCs w:val="24"/>
+        </w:rPr>
+      </w:pPr>
+      <w:r>
+        <w:rPr>
+          <w:sz w:val="24"/>
+          <w:szCs w:val="24"/>
+        </w:rPr>
+        <w:tab/>
+      </w:r>
+      <w:hyperlink r:id="rId29" w:history="1">
+        <w:r>
+          <w:rPr>
+            <w:rStyle w:val="Hipervnculo"/>
+            <w:sz w:val="24"/>
+            <w:szCs w:val="24"/>
+          </w:rPr>
+          <w:t>https://www.npmjs.com/package/</w:t>
+        </w:r>
+        <w:r>
+          <w:rPr>
+            <w:rStyle w:val="Hipervnculo"/>
+            <w:sz w:val="24"/>
+            <w:szCs w:val="24"/>
+          </w:rPr>
+          <w:t>morgan</w:t>
+        </w:r>
+      </w:hyperlink>
+    </w:p>
+    <w:p>
+      <w:pPr>
+        <w:pStyle w:val="Ttulo2"/>
+      </w:pPr>
+      <w:r>
+        <w:t xml:space="preserve">SSL y </w:t>
+      </w:r>
+      <w:proofErr w:type="spellStart"/>
+      <w:r>
+        <w:t>Node</w:t>
+      </w:r>
+      <w:proofErr w:type="spellEnd"/>
+    </w:p>
+    <w:p>
+      <w:pPr>
+        <w:spacing w:after="0"/>
+        <w:ind w:left="709"/>
+      </w:pPr>
+      <w:hyperlink r:id="rId30" w:history="1">
+        <w:r>
+          <w:rPr>
+            <w:rStyle w:val="Hipervnculo"/>
+          </w:rPr>
+          <w:t>https://www.sitepoint.com/how-to-use-ssltls-with-node-js/</w:t>
+        </w:r>
+      </w:hyperlink>
+    </w:p>
+    <w:p>
+      <w:pPr>
+        <w:spacing w:after="0"/>
+        <w:ind w:left="709"/>
+      </w:pPr>
+    </w:p>
+    <w:p>
+      <w:pPr>
+        <w:pStyle w:val="Ttulo2"/>
+      </w:pPr>
+      <w:r>
+        <w:t>Uso de Web Tokens</w:t>
+      </w:r>
+    </w:p>
+    <w:p>
+      <w:pPr>
+        <w:spacing w:after="0"/>
+        <w:ind w:left="709"/>
+        <w:rPr>
+          <w:color w:val="BF8F00" w:themeColor="accent4" w:themeShade="BF"/>
+        </w:rPr>
+      </w:pPr>
+      <w:hyperlink r:id="rId31" w:history="1">
+        <w:r>
+          <w:rPr>
+            <w:rStyle w:val="Hipervnculo"/>
+          </w:rPr>
+          <w:t>https://www.npmjs.com/package/jwt-simple</w:t>
+        </w:r>
+      </w:hyperlink>
+    </w:p>
+    <w:p>
+      <w:pPr>
+        <w:spacing w:after="0"/>
+        <w:ind w:left="709"/>
+        <w:rPr>
+          <w:rFonts w:asciiTheme="minorHAnsi" w:eastAsiaTheme="minorHAnsi" w:hAnsiTheme="minorHAnsi" w:cstheme="minorBidi"/>
+          <w:color w:val="BF8F00" w:themeColor="accent4" w:themeShade="BF"/>
+          <w:sz w:val="20"/>
+          <w:szCs w:val="20"/>
+        </w:rPr>
+      </w:pPr>
+    </w:p>
+    <w:p>
+      <w:pPr>
+        <w:spacing w:after="0"/>
+        <w:ind w:left="709"/>
+        <w:rPr>
+          <w:color w:val="BF8F00" w:themeColor="accent4" w:themeShade="BF"/>
+        </w:rPr>
+      </w:pPr>
+      <w:hyperlink r:id="rId32" w:history="1">
+        <w:r>
+          <w:rPr>
+            <w:rStyle w:val="Hipervnculo"/>
+          </w:rPr>
+          <w:t>https://www.npmjs.com/package/bcrypt</w:t>
+        </w:r>
+      </w:hyperlink>
+    </w:p>
+    <w:p>
+      <w:pPr>
+        <w:spacing w:after="0"/>
+        <w:ind w:left="709"/>
+        <w:rPr>
+          <w:color w:val="BF8F00" w:themeColor="accent4" w:themeShade="BF"/>
+        </w:rPr>
+      </w:pPr>
+    </w:p>
+    <w:p>
+      <w:pPr>
+        <w:pStyle w:val="Ttulo1"/>
+      </w:pPr>
+      <w:r>
+        <w:t>Entrega</w:t>
+      </w:r>
+    </w:p>
+    <w:p/>
+    <w:p>
+      <w:pPr>
+        <w:pStyle w:val="Ttulo2"/>
+      </w:pPr>
+      <w:r>
+        <w:t>Proyecto</w:t>
+      </w:r>
+    </w:p>
+    <w:p>
+      <w:pPr>
+        <w:ind w:left="624"/>
+        <w:rPr>
+          <w:sz w:val="24"/>
+          <w:szCs w:val="24"/>
+        </w:rPr>
+      </w:pPr>
+      <w:r>
+        <w:rPr>
+          <w:sz w:val="24"/>
+          <w:szCs w:val="24"/>
+        </w:rPr>
+        <w:t xml:space="preserve">El link del proyecto es el siguiente: </w:t>
+      </w:r>
+      <w:hyperlink r:id="rId33" w:history="1">
+        <w:r>
+          <w:rPr>
+            <w:rStyle w:val="Hipervnculo"/>
+            <w:sz w:val="24"/>
+            <w:szCs w:val="24"/>
+          </w:rPr>
+          <w:t>https://github.com/Baidal/SDP3</w:t>
+        </w:r>
+      </w:hyperlink>
+    </w:p>
+    <w:p>
+      <w:pPr>
+        <w:ind w:left="624"/>
+        <w:rPr>
+          <w:sz w:val="24"/>
+          <w:szCs w:val="24"/>
+        </w:rPr>
+      </w:pPr>
+      <w:r>
+        <w:rPr>
+          <w:sz w:val="24"/>
+          <w:szCs w:val="24"/>
+        </w:rPr>
+        <w:tab/>
+      </w:r>
+      <w:r>
+        <w:rPr>
+          <w:sz w:val="24"/>
+          <w:szCs w:val="24"/>
+        </w:rPr>
+        <w:tab/>
+        <w:t xml:space="preserve">Indicar que el desarrollo de este se hizo en </w:t>
+      </w:r>
+      <w:proofErr w:type="spellStart"/>
+      <w:r>
+        <w:rPr>
+          <w:sz w:val="24"/>
+          <w:szCs w:val="24"/>
+        </w:rPr>
+        <w:t>Bitbucket</w:t>
+      </w:r>
+      <w:proofErr w:type="spellEnd"/>
+      <w:r>
+        <w:rPr>
+          <w:sz w:val="24"/>
+          <w:szCs w:val="24"/>
+        </w:rPr>
+        <w:t xml:space="preserve"> a través de varios proyectos, pero esta plataforma no deja agregar a usuarios a proyectos, por lo que tuve que coger el proyecto y migrarlo a </w:t>
+      </w:r>
+      <w:proofErr w:type="spellStart"/>
+      <w:r>
+        <w:rPr>
+          <w:sz w:val="24"/>
+          <w:szCs w:val="24"/>
+        </w:rPr>
+        <w:t>github</w:t>
+      </w:r>
+      <w:proofErr w:type="spellEnd"/>
+      <w:r>
+        <w:rPr>
+          <w:sz w:val="24"/>
+          <w:szCs w:val="24"/>
+        </w:rPr>
+        <w:t xml:space="preserve">. Es esta la razón de que, en esta plataforma, no hayan </w:t>
+      </w:r>
+      <w:proofErr w:type="spellStart"/>
+      <w:r>
+        <w:rPr>
+          <w:sz w:val="24"/>
+          <w:szCs w:val="24"/>
+        </w:rPr>
+        <w:t>commits</w:t>
+      </w:r>
+      <w:proofErr w:type="spellEnd"/>
+      <w:r>
+        <w:rPr>
+          <w:sz w:val="24"/>
+          <w:szCs w:val="24"/>
+        </w:rPr>
+        <w:t>.</w:t>
+      </w:r>
+    </w:p>
+    <w:p>
+      <w:pPr>
+        <w:pStyle w:val="Ttulo2"/>
+      </w:pPr>
+      <w:r>
+        <w:t>Base de Datos</w:t>
+      </w:r>
+    </w:p>
+    <w:p>
+      <w:r>
+        <w:tab/>
+      </w:r>
+      <w:r>
+        <w:rPr>
+          <w:sz w:val="24"/>
+          <w:szCs w:val="24"/>
+        </w:rPr>
+        <w:t xml:space="preserve">Usuario: </w:t>
+      </w:r>
+      <w:proofErr w:type="spellStart"/>
+      <w:r>
+        <w:rPr>
+          <w:sz w:val="24"/>
+          <w:szCs w:val="24"/>
+        </w:rPr>
+        <w:t>pmacia</w:t>
+      </w:r>
+      <w:proofErr w:type="spellEnd"/>
+      <w:r>
+        <w:rPr>
+          <w:sz w:val="24"/>
+          <w:szCs w:val="24"/>
+        </w:rPr>
+        <w:t xml:space="preserve"> Contraseña: Pmacia2020</w:t>
+      </w:r>
+    </w:p>
+    <w:p/>
+    <w:p>
+      <w:r>
+        <w:lastRenderedPageBreak/>
+        <w:tab/>
+      </w:r>
+      <w:proofErr w:type="spellStart"/>
+      <w:r>
+        <w:rPr>
+          <w:sz w:val="24"/>
+          <w:szCs w:val="24"/>
+        </w:rPr>
+        <w:t>String</w:t>
+      </w:r>
+      <w:proofErr w:type="spellEnd"/>
+      <w:r>
+        <w:rPr>
+          <w:sz w:val="24"/>
+          <w:szCs w:val="24"/>
+        </w:rPr>
+        <w:t xml:space="preserve"> para conectarse desde el Shell: </w:t>
+      </w:r>
+    </w:p>
+    <w:p>
+      <w:r>
+        <w:tab/>
+      </w:r>
+      <w:r>
+        <w:tab/>
+      </w:r>
+      <w:r>
+        <w:t>mongo "</w:t>
+      </w:r>
+      <w:proofErr w:type="spellStart"/>
+      <w:r>
+        <w:t>mongodb+srv</w:t>
+      </w:r>
+      <w:proofErr w:type="spellEnd"/>
+      <w:r>
+        <w:t>://sd.7nmy6.mongodb.net/</w:t>
+      </w:r>
+      <w:r>
+        <w:t>SD</w:t>
+      </w:r>
+      <w:r>
+        <w:t>" --</w:t>
+      </w:r>
+      <w:proofErr w:type="spellStart"/>
+      <w:r>
+        <w:t>username</w:t>
+      </w:r>
+      <w:proofErr w:type="spellEnd"/>
+      <w:r>
+        <w:t xml:space="preserve"> &lt;</w:t>
+      </w:r>
+      <w:proofErr w:type="spellStart"/>
+      <w:r>
+        <w:t>pmacia</w:t>
+      </w:r>
+      <w:proofErr w:type="spellEnd"/>
+      <w:r>
+        <w:t>&gt;</w:t>
+      </w:r>
+    </w:p>
+    <w:p>
+      <w:pPr>
+        <w:spacing w:after="0"/>
+        <w:ind w:left="709"/>
+        <w:rPr>
+          <w:color w:val="BF8F00" w:themeColor="accent4" w:themeShade="BF"/>
+          <w:sz w:val="20"/>
+          <w:szCs w:val="20"/>
+        </w:rPr>
+      </w:pPr>
+    </w:p>
+    <w:p>
+      <w:pPr>
+        <w:spacing w:after="0"/>
+        <w:ind w:left="709"/>
+        <w:rPr>
+          <w:rFonts w:asciiTheme="minorHAnsi" w:eastAsiaTheme="minorHAnsi" w:hAnsiTheme="minorHAnsi" w:cstheme="minorBidi"/>
+          <w:color w:val="BF8F00" w:themeColor="accent4" w:themeShade="BF"/>
+        </w:rPr>
+      </w:pPr>
+    </w:p>
+    <w:p>
+      <w:pPr>
+        <w:rPr>
+          <w:sz w:val="24"/>
+          <w:szCs w:val="24"/>
+        </w:rPr>
+      </w:pPr>
+      <w:r>
+        <w:rPr>
+          <w:sz w:val="24"/>
+          <w:szCs w:val="24"/>
+        </w:rPr>
+        <w:tab/>
+      </w:r>
+      <w:proofErr w:type="spellStart"/>
+      <w:r>
+        <w:rPr>
+          <w:sz w:val="24"/>
+          <w:szCs w:val="24"/>
+        </w:rPr>
+        <w:t>String</w:t>
+      </w:r>
+      <w:proofErr w:type="spellEnd"/>
+      <w:r>
+        <w:rPr>
+          <w:sz w:val="24"/>
+          <w:szCs w:val="24"/>
+        </w:rPr>
+        <w:t xml:space="preserve"> para conectarse desde </w:t>
+      </w:r>
+      <w:proofErr w:type="spellStart"/>
+      <w:r>
+        <w:rPr>
+          <w:sz w:val="24"/>
+          <w:szCs w:val="24"/>
+        </w:rPr>
+        <w:t>NodeJS</w:t>
+      </w:r>
+      <w:proofErr w:type="spellEnd"/>
+      <w:r>
+        <w:rPr>
+          <w:sz w:val="24"/>
+          <w:szCs w:val="24"/>
+        </w:rPr>
+        <w:t>:</w:t>
+      </w:r>
+    </w:p>
+    <w:p>
+      <w:pPr>
+        <w:ind w:left="1361"/>
+        <w:rPr>
+          <w:sz w:val="24"/>
+          <w:szCs w:val="24"/>
+        </w:rPr>
+      </w:pPr>
+      <w:r>
+        <w:rPr>
+          <w:sz w:val="24"/>
+          <w:szCs w:val="24"/>
+        </w:rPr>
+        <w:tab/>
+      </w:r>
+      <w:r>
+        <w:rPr>
+          <w:sz w:val="24"/>
+          <w:szCs w:val="24"/>
+        </w:rPr>
+        <w:tab/>
+      </w:r>
+      <w:r>
+        <w:rPr>
+          <w:sz w:val="24"/>
+          <w:szCs w:val="24"/>
+        </w:rPr>
+        <w:tab/>
+      </w:r>
+      <w:r>
+        <w:t>mongodb+srv://</w:t>
+      </w:r>
+      <w:r>
+        <w:t>pmacia</w:t>
+      </w:r>
+      <w:r>
+        <w:t>:</w:t>
+      </w:r>
+      <w:r>
+        <w:t>Pmacia2020</w:t>
+      </w:r>
+      <w:r>
+        <w:t>@sd.7nmy6.mongodb.net/&lt;dbname&gt;?retryWrites=true&amp;w=majority</w:t>
+      </w:r>
+    </w:p>
+    <w:p>
+      <w:pPr>
+        <w:jc w:val="left"/>
+        <w:rPr>
+          <w:sz w:val="24"/>
+          <w:szCs w:val="24"/>
+        </w:rPr>
+      </w:pPr>
+    </w:p>
     <w:sectPr>
       <w:pgSz w:w="11906" w:h="16838"/>
       <w:pgMar w:top="1417" w:right="1701" w:bottom="1417" w:left="1701" w:header="708" w:footer="708" w:gutter="0"/>
@@ -5864,6 +8802,20 @@
       <w:shd w:val="clear" w:color="auto" w:fill="E1DFDD"/>
     </w:rPr>
   </w:style>
+  <w:style w:type="paragraph" w:styleId="Sinespaciado">
+    <w:name w:val="No Spacing"/>
+    <w:uiPriority w:val="1"/>
+    <w:qFormat/>
+    <w:rsid w:val="00822019"/>
+    <w:pPr>
+      <w:spacing w:after="0" w:line="240" w:lineRule="auto"/>
+      <w:jc w:val="both"/>
+    </w:pPr>
+    <w:rPr>
+      <w:rFonts w:ascii="Calibri" w:eastAsia="Calibri" w:hAnsi="Calibri" w:cs="Calibri"/>
+      <w:lang w:eastAsia="es-ES"/>
+    </w:rPr>
+  </w:style>
 </w:styles>
 </file>
 
@@ -6160,4 +9112,16 @@
     </a:ext>
   </a:extLst>
 </a:theme>
+</file>
+
+<file path=customXml/item1.xml><?xml version="1.0" encoding="utf-8"?>
+<b:Sources xmlns:b="http://schemas.openxmlformats.org/officeDocument/2006/bibliography" xmlns="http://schemas.openxmlformats.org/officeDocument/2006/bibliography" SelectedStyle="\APASixthEditionOfficeOnline.xsl" StyleName="APA" Version="6"/>
+</file>
+
+<file path=customXml/itemProps1.xml><?xml version="1.0" encoding="utf-8"?>
+<ds:datastoreItem xmlns:ds="http://schemas.openxmlformats.org/officeDocument/2006/customXml" ds:itemID="{06E40451-547A-41E2-A692-07EB5677A66B}">
+  <ds:schemaRefs>
+    <ds:schemaRef ds:uri="http://schemas.openxmlformats.org/officeDocument/2006/bibliography"/>
+  </ds:schemaRefs>
+</ds:datastoreItem>
 </file>
</xml_diff>